<commit_message>
Initial design for heartrate module
Started EAGLE design, with modified parts list to lower the cost slightly.
</commit_message>
<xml_diff>
--- a/Heartrate_sensor_design_notes.docx
+++ b/Heartrate_sensor_design_notes.docx
@@ -2,6 +2,28 @@
 <file path=word/document.xml><?xml version="1.0" encoding="utf-8"?>
 <w:document xmlns:wpc="http://schemas.microsoft.com/office/word/2010/wordprocessingCanvas" xmlns:cx="http://schemas.microsoft.com/office/drawing/2014/chartex" xmlns:cx1="http://schemas.microsoft.com/office/drawing/2015/9/8/chartex" xmlns:cx2="http://schemas.microsoft.com/office/drawing/2015/10/21/chartex" xmlns:cx3="http://schemas.microsoft.com/office/drawing/2016/5/9/chartex" xmlns:cx4="http://schemas.microsoft.com/office/drawing/2016/5/10/chartex" xmlns:cx5="http://schemas.microsoft.com/office/drawing/2016/5/11/chartex" xmlns:cx6="http://schemas.microsoft.com/office/drawing/2016/5/12/chartex" xmlns:cx7="http://schemas.microsoft.com/office/drawing/2016/5/13/chartex" xmlns:cx8="http://schemas.microsoft.com/office/drawing/2016/5/14/chartex" xmlns:mc="http://schemas.openxmlformats.org/markup-compatibility/2006" xmlns:aink="http://schemas.microsoft.com/office/drawing/2016/ink" xmlns:am3d="http://schemas.microsoft.com/office/drawing/2017/model3d" xmlns:o="urn:schemas-microsoft-com:office:office" xmlns:r="http://schemas.openxmlformats.org/officeDocument/2006/relationships" xmlns:m="http://schemas.openxmlformats.org/officeDocument/2006/math" xmlns:v="urn:schemas-microsoft-com:vml" xmlns:wp14="http://schemas.microsoft.com/office/word/2010/wordprocessingDrawing" xmlns:wp="http://schemas.openxmlformats.org/drawingml/2006/wordprocessingDrawing" xmlns:w10="urn:schemas-microsoft-com:office:word" xmlns:w="http://schemas.openxmlformats.org/wordprocessingml/2006/main" xmlns:w14="http://schemas.microsoft.com/office/word/2010/wordml" xmlns:w15="http://schemas.microsoft.com/office/word/2012/wordml" xmlns:w16cid="http://schemas.microsoft.com/office/word/2016/wordml/cid" xmlns:w16se="http://schemas.microsoft.com/office/word/2015/wordml/symex" xmlns:wpg="http://schemas.microsoft.com/office/word/2010/wordprocessingGroup" xmlns:wpi="http://schemas.microsoft.com/office/word/2010/wordprocessingInk" xmlns:wne="http://schemas.microsoft.com/office/word/2006/wordml" xmlns:wps="http://schemas.microsoft.com/office/word/2010/wordprocessingShape" mc:Ignorable="w14 w15 w16se w16cid wp14">
   <w:body>
+    <w:p>
+      <w:pPr>
+        <w:pStyle w:val="Heading2"/>
+      </w:pPr>
+      <w:r>
+        <w:t xml:space="preserve">TODOs: </w:t>
+      </w:r>
+    </w:p>
+    <w:p>
+      <w:pPr>
+        <w:pStyle w:val="ListParagraph"/>
+        <w:numPr>
+          <w:ilvl w:val="0"/>
+          <w:numId w:val="7"/>
+        </w:numPr>
+      </w:pPr>
+      <w:r>
+        <w:t>In Eagle, see if the INT pin can be connected, otherwise dump it. 2017-12-26</w:t>
+      </w:r>
+      <w:bookmarkStart w:id="0" w:name="_GoBack"/>
+      <w:bookmarkEnd w:id="0"/>
+    </w:p>
     <w:p>
       <w:pPr>
         <w:pStyle w:val="Heading2"/>
@@ -95,7 +117,15 @@
         </w:numPr>
       </w:pPr>
       <w:r>
-        <w:t xml:space="preserve">$5.02 each at digikey, </w:t>
+        <w:t xml:space="preserve">$5.02 each at </w:t>
+      </w:r>
+      <w:proofErr w:type="spellStart"/>
+      <w:r>
+        <w:t>digikey</w:t>
+      </w:r>
+      <w:proofErr w:type="spellEnd"/>
+      <w:r>
+        <w:t xml:space="preserve">, </w:t>
       </w:r>
       <w:r>
         <w:rPr>
@@ -128,7 +158,15 @@
         </w:numPr>
       </w:pPr>
       <w:r>
-        <w:t xml:space="preserve">$7.37 each at digikey, </w:t>
+        <w:t xml:space="preserve">$7.37 each at </w:t>
+      </w:r>
+      <w:proofErr w:type="spellStart"/>
+      <w:r>
+        <w:t>digikey</w:t>
+      </w:r>
+      <w:proofErr w:type="spellEnd"/>
+      <w:r>
+        <w:t xml:space="preserve">, </w:t>
       </w:r>
       <w:r>
         <w:rPr>
@@ -155,7 +193,27 @@
           <w:sz w:val="18"/>
           <w:szCs w:val="18"/>
         </w:rPr>
-        <w:t>Has a slightly narrower-spec’d ADC clock rate, and carries a ESD resistance rating of 2.5kV and latchup immunity of ± 250mA, which the other chips do not quote</w:t>
+        <w:t xml:space="preserve">Has a slightly narrower-spec’d ADC clock rate, and carries a ESD resistance rating of 2.5kV and </w:t>
+      </w:r>
+      <w:proofErr w:type="spellStart"/>
+      <w:r>
+        <w:rPr>
+          <w:rFonts w:ascii="Arial" w:hAnsi="Arial" w:cs="Arial"/>
+          <w:color w:val="000000"/>
+          <w:sz w:val="18"/>
+          <w:szCs w:val="18"/>
+        </w:rPr>
+        <w:t>latchup</w:t>
+      </w:r>
+      <w:proofErr w:type="spellEnd"/>
+      <w:r>
+        <w:rPr>
+          <w:rFonts w:ascii="Arial" w:hAnsi="Arial" w:cs="Arial"/>
+          <w:color w:val="000000"/>
+          <w:sz w:val="18"/>
+          <w:szCs w:val="18"/>
+        </w:rPr>
+        <w:t xml:space="preserve"> immunity of ± 250mA, which the other chips do not quote</w:t>
       </w:r>
     </w:p>
     <w:p>
@@ -173,7 +231,27 @@
           <w:sz w:val="18"/>
           <w:szCs w:val="18"/>
         </w:rPr>
-        <w:t>Pin 7 in a NC on this chip because it lacks a green LED, while the 30101 and 30105 use pin 7 as the green LED driver pin</w:t>
+        <w:t xml:space="preserve">Pin 7 in a NC on this chip because it lacks a green LED, while the 30101 and 30105 use </w:t>
+      </w:r>
+      <w:proofErr w:type="gramStart"/>
+      <w:r>
+        <w:rPr>
+          <w:rFonts w:ascii="Arial" w:hAnsi="Arial" w:cs="Arial"/>
+          <w:color w:val="000000"/>
+          <w:sz w:val="18"/>
+          <w:szCs w:val="18"/>
+        </w:rPr>
+        <w:t>pin</w:t>
+      </w:r>
+      <w:proofErr w:type="gramEnd"/>
+      <w:r>
+        <w:rPr>
+          <w:rFonts w:ascii="Arial" w:hAnsi="Arial" w:cs="Arial"/>
+          <w:color w:val="000000"/>
+          <w:sz w:val="18"/>
+          <w:szCs w:val="18"/>
+        </w:rPr>
+        <w:t xml:space="preserve"> 7 as the green LED driver pin</w:t>
       </w:r>
       <w:r>
         <w:rPr>
@@ -206,7 +284,15 @@
         </w:numPr>
       </w:pPr>
       <w:r>
-        <w:t xml:space="preserve">$4.51 each at digikey, </w:t>
+        <w:t xml:space="preserve">$4.51 each at </w:t>
+      </w:r>
+      <w:proofErr w:type="spellStart"/>
+      <w:r>
+        <w:t>digikey</w:t>
+      </w:r>
+      <w:proofErr w:type="spellEnd"/>
+      <w:r>
+        <w:t xml:space="preserve">, </w:t>
       </w:r>
       <w:r>
         <w:rPr>
@@ -233,7 +319,47 @@
           <w:sz w:val="18"/>
           <w:szCs w:val="18"/>
         </w:rPr>
-        <w:t xml:space="preserve">Sold as a particle sensor and smoke detector, but should be functionally identical to the MAX30101, and the Sparkfun MAX3010x library already can use this chip to read heart rate when run in Red+IR or IR-only mode. </w:t>
+        <w:t xml:space="preserve">Sold as a particle sensor and smoke detector, but should be functionally identical to the MAX30101, and the </w:t>
+      </w:r>
+      <w:proofErr w:type="spellStart"/>
+      <w:r>
+        <w:rPr>
+          <w:rFonts w:ascii="Arial" w:hAnsi="Arial" w:cs="Arial"/>
+          <w:color w:val="000000"/>
+          <w:sz w:val="18"/>
+          <w:szCs w:val="18"/>
+        </w:rPr>
+        <w:t>Sparkfun</w:t>
+      </w:r>
+      <w:proofErr w:type="spellEnd"/>
+      <w:r>
+        <w:rPr>
+          <w:rFonts w:ascii="Arial" w:hAnsi="Arial" w:cs="Arial"/>
+          <w:color w:val="000000"/>
+          <w:sz w:val="18"/>
+          <w:szCs w:val="18"/>
+        </w:rPr>
+        <w:t xml:space="preserve"> MAX3010x library already can use this chip to read heart rate when run in </w:t>
+      </w:r>
+      <w:proofErr w:type="spellStart"/>
+      <w:r>
+        <w:rPr>
+          <w:rFonts w:ascii="Arial" w:hAnsi="Arial" w:cs="Arial"/>
+          <w:color w:val="000000"/>
+          <w:sz w:val="18"/>
+          <w:szCs w:val="18"/>
+        </w:rPr>
+        <w:t>Red+IR</w:t>
+      </w:r>
+      <w:proofErr w:type="spellEnd"/>
+      <w:r>
+        <w:rPr>
+          <w:rFonts w:ascii="Arial" w:hAnsi="Arial" w:cs="Arial"/>
+          <w:color w:val="000000"/>
+          <w:sz w:val="18"/>
+          <w:szCs w:val="18"/>
+        </w:rPr>
+        <w:t xml:space="preserve"> or IR-only mode. </w:t>
       </w:r>
     </w:p>
     <w:p>
@@ -262,13 +388,23 @@
         <w:t>Recommends a 1µF capacitor minimum</w:t>
       </w:r>
       <w:r>
-        <w:t xml:space="preserve"> (10µF recommended)</w:t>
-      </w:r>
-      <w:r>
+        <w:t xml:space="preserve"> </w:t>
+      </w:r>
+      <w:r>
+        <w:rPr>
+          <w:highlight w:val="yellow"/>
+        </w:rPr>
+        <w:t>(10µF recommended)</w:t>
+      </w:r>
+      <w:r>
+        <w:rPr>
+          <w:highlight w:val="yellow"/>
+        </w:rPr>
         <w:t xml:space="preserve"> near the V</w:t>
       </w:r>
       <w:r>
         <w:rPr>
+          <w:highlight w:val="yellow"/>
           <w:vertAlign w:val="subscript"/>
         </w:rPr>
         <w:t>LED+</w:t>
@@ -276,20 +412,36 @@
       <w:r>
         <w:t xml:space="preserve"> input pins on the chip. </w:t>
       </w:r>
-      <w:r>
-        <w:t>Also a 4.7µF capacitor on the V</w:t>
-      </w:r>
-      <w:r>
-        <w:rPr>
+      <w:proofErr w:type="gramStart"/>
+      <w:r>
+        <w:t>Also</w:t>
+      </w:r>
+      <w:proofErr w:type="gramEnd"/>
+      <w:r>
+        <w:t xml:space="preserve"> a </w:t>
+      </w:r>
+      <w:r>
+        <w:rPr>
+          <w:highlight w:val="yellow"/>
+        </w:rPr>
+        <w:t>4.7µF capacitor on the V</w:t>
+      </w:r>
+      <w:r>
+        <w:rPr>
+          <w:highlight w:val="yellow"/>
           <w:vertAlign w:val="subscript"/>
         </w:rPr>
         <w:t xml:space="preserve">DD </w:t>
       </w:r>
       <w:r>
-        <w:t xml:space="preserve">input. </w:t>
-      </w:r>
-      <w:bookmarkStart w:id="0" w:name="_GoBack"/>
-      <w:bookmarkEnd w:id="0"/>
+        <w:rPr>
+          <w:highlight w:val="yellow"/>
+        </w:rPr>
+        <w:t>input</w:t>
+      </w:r>
+      <w:r>
+        <w:t xml:space="preserve">. </w:t>
+      </w:r>
     </w:p>
     <w:p>
       <w:pPr>
@@ -300,7 +452,23 @@
         </w:numPr>
       </w:pPr>
       <w:r>
-        <w:t xml:space="preserve">Slower sample rates permit higher ADC resolution (15-18 bits) when coupled with different pulse widths for the LEDs. To get the full 18bit resolution at 1000 samples per second, you can use up to 411µs pulsewidth, but you could not get 1600 samples per second at 411µs pulsewidth. (See Table 12 of datasheet). </w:t>
+        <w:t xml:space="preserve">Slower sample rates permit higher ADC resolution (15-18 bits) when coupled with different pulse widths for the LEDs. To get the full 18bit resolution at 1000 samples per second, you can use up to 411µs </w:t>
+      </w:r>
+      <w:proofErr w:type="spellStart"/>
+      <w:r>
+        <w:t>pulsewidth</w:t>
+      </w:r>
+      <w:proofErr w:type="spellEnd"/>
+      <w:r>
+        <w:t xml:space="preserve">, but you could not get 1600 samples per second at 411µs </w:t>
+      </w:r>
+      <w:proofErr w:type="spellStart"/>
+      <w:r>
+        <w:t>pulsewidth</w:t>
+      </w:r>
+      <w:proofErr w:type="spellEnd"/>
+      <w:r>
+        <w:t xml:space="preserve">. (See Table 12 of datasheet). </w:t>
       </w:r>
     </w:p>
     <w:p>
@@ -327,6 +495,27 @@
         <w:t xml:space="preserve">On the 30101 and 30105, it is possible to use the red, IR, or green LEDs for heart rate measurements. </w:t>
       </w:r>
     </w:p>
+    <w:p>
+      <w:pPr>
+        <w:pStyle w:val="ListParagraph"/>
+        <w:numPr>
+          <w:ilvl w:val="0"/>
+          <w:numId w:val="4"/>
+        </w:numPr>
+      </w:pPr>
+      <w:r>
+        <w:t xml:space="preserve">Sensor circuitry and I2C </w:t>
+      </w:r>
+      <w:proofErr w:type="spellStart"/>
+      <w:r>
+        <w:t>comms</w:t>
+      </w:r>
+      <w:proofErr w:type="spellEnd"/>
+      <w:r>
+        <w:t xml:space="preserve"> should only need 1.1mA max to run (not counting LED voltage, which is supplied to separate inputs on the chip). Typical current will be 600µA. </w:t>
+      </w:r>
+    </w:p>
+    <w:p/>
     <w:p>
       <w:pPr>
         <w:pStyle w:val="Heading2"/>
@@ -355,18 +544,290 @@
     <w:p/>
     <w:p>
       <w:pPr>
+        <w:pStyle w:val="Heading2"/>
+      </w:pPr>
+      <w:r>
+        <w:lastRenderedPageBreak/>
+        <w:t>TCA9517 logic level shifter notes</w:t>
+      </w:r>
+      <w:r>
+        <w:t xml:space="preserve"> (Texas Instruments)</w:t>
+      </w:r>
+    </w:p>
+    <w:p>
+      <w:pPr>
+        <w:pStyle w:val="ListParagraph"/>
+        <w:numPr>
+          <w:ilvl w:val="0"/>
+          <w:numId w:val="2"/>
+        </w:numPr>
+      </w:pPr>
+      <w:r>
+        <w:t xml:space="preserve">Hook </w:t>
+      </w:r>
+      <w:r>
+        <w:rPr>
+          <w:highlight w:val="yellow"/>
+        </w:rPr>
+        <w:t>the I2C bus master</w:t>
+      </w:r>
+      <w:r>
+        <w:rPr>
+          <w:highlight w:val="yellow"/>
+        </w:rPr>
+        <w:t xml:space="preserve"> (i.e. the Teensy)</w:t>
+      </w:r>
+      <w:r>
+        <w:rPr>
+          <w:highlight w:val="yellow"/>
+        </w:rPr>
+        <w:t xml:space="preserve"> to the B-side inputs (2.7-5.5V)</w:t>
+      </w:r>
+      <w:r>
+        <w:t xml:space="preserve">. Hook the MAX3010x sensor to the A-side inputs (0.9-5.5V tolerant). </w:t>
+      </w:r>
+    </w:p>
+    <w:p>
+      <w:pPr>
+        <w:pStyle w:val="ListParagraph"/>
+        <w:numPr>
+          <w:ilvl w:val="0"/>
+          <w:numId w:val="2"/>
+        </w:numPr>
+      </w:pPr>
+      <w:r>
+        <w:t xml:space="preserve">Use </w:t>
+      </w:r>
+      <w:r>
+        <w:rPr>
+          <w:highlight w:val="yellow"/>
+        </w:rPr>
+        <w:t>10k ohm pull-ups on both sides of the logic level chip</w:t>
+      </w:r>
+      <w:r>
+        <w:t>, so you should have 4 pull-ups in total hanging off the SDA and SCL inputs and outputs. The pull-ups should be attached to the appropriate voltage (3.3-5V on the B-side, 1.8V on the A-side).</w:t>
+      </w:r>
+    </w:p>
+    <w:p>
+      <w:pPr>
+        <w:pStyle w:val="ListParagraph"/>
+        <w:numPr>
+          <w:ilvl w:val="0"/>
+          <w:numId w:val="2"/>
+        </w:numPr>
+      </w:pPr>
+      <w:r>
+        <w:t xml:space="preserve">Use a 100nF </w:t>
+      </w:r>
+      <w:r>
+        <w:t>(</w:t>
+      </w:r>
+      <w:r>
+        <w:rPr>
+          <w:highlight w:val="yellow"/>
+        </w:rPr>
+        <w:t xml:space="preserve">0.1µF) </w:t>
+      </w:r>
+      <w:r>
+        <w:rPr>
+          <w:highlight w:val="yellow"/>
+        </w:rPr>
+        <w:t>bypass capacitor on</w:t>
+      </w:r>
+      <w:r>
+        <w:rPr>
+          <w:highlight w:val="yellow"/>
+        </w:rPr>
+        <w:t xml:space="preserve"> both</w:t>
+      </w:r>
+      <w:r>
+        <w:rPr>
+          <w:highlight w:val="yellow"/>
+        </w:rPr>
+        <w:t xml:space="preserve"> VCCA and VCCB</w:t>
+      </w:r>
+      <w:r>
+        <w:rPr>
+          <w:highlight w:val="yellow"/>
+        </w:rPr>
+        <w:t xml:space="preserve"> lines</w:t>
+      </w:r>
+      <w:r>
+        <w:t xml:space="preserve">. </w:t>
+      </w:r>
+    </w:p>
+    <w:p>
+      <w:pPr>
+        <w:pStyle w:val="ListParagraph"/>
+        <w:numPr>
+          <w:ilvl w:val="0"/>
+          <w:numId w:val="2"/>
+        </w:numPr>
+      </w:pPr>
+      <w:r>
+        <w:t>8-VSSOP package</w:t>
+      </w:r>
+      <w:r>
+        <w:t xml:space="preserve"> (3mm width)</w:t>
+      </w:r>
+      <w:r>
+        <w:t xml:space="preserve"> aka 8-TSSOP or 8-MSOP</w:t>
+      </w:r>
+    </w:p>
+    <w:p>
+      <w:pPr>
+        <w:pStyle w:val="Heading2"/>
+      </w:pPr>
+      <w:r>
+        <w:t>MIC5365</w:t>
+      </w:r>
+      <w:r>
+        <w:t xml:space="preserve"> 1.8V voltage regulator</w:t>
+      </w:r>
+      <w:r>
+        <w:t xml:space="preserve"> (</w:t>
+      </w:r>
+      <w:r>
+        <w:t>MIC5365-1.8YC5-TR</w:t>
+      </w:r>
+      <w:r>
+        <w:t xml:space="preserve"> </w:t>
+      </w:r>
+      <w:r>
+        <w:t>Microchip Technolog</w:t>
+      </w:r>
+      <w:r>
+        <w:t>y</w:t>
+      </w:r>
+      <w:r>
+        <w:t xml:space="preserve">, formerly </w:t>
+      </w:r>
+      <w:proofErr w:type="spellStart"/>
+      <w:r>
+        <w:t>Micrel</w:t>
+      </w:r>
+      <w:proofErr w:type="spellEnd"/>
+      <w:r>
+        <w:t>)</w:t>
+      </w:r>
+    </w:p>
+    <w:p>
+      <w:pPr>
+        <w:pStyle w:val="ListParagraph"/>
+        <w:numPr>
+          <w:ilvl w:val="0"/>
+          <w:numId w:val="6"/>
+        </w:numPr>
+      </w:pPr>
+      <w:r>
+        <w:t>This chip will generate the 1.8V supply for V</w:t>
+      </w:r>
+      <w:r>
+        <w:rPr>
+          <w:vertAlign w:val="subscript"/>
+        </w:rPr>
+        <w:t>DD</w:t>
+      </w:r>
+      <w:r>
+        <w:t xml:space="preserve"> to the MAX3010x sensor chip. </w:t>
+      </w:r>
+    </w:p>
+    <w:p>
+      <w:pPr>
+        <w:pStyle w:val="ListParagraph"/>
+        <w:numPr>
+          <w:ilvl w:val="0"/>
+          <w:numId w:val="6"/>
+        </w:numPr>
+      </w:pPr>
+      <w:r>
+        <w:t xml:space="preserve">Size SC-70 (C5) 5-pin package is only 2.4mm wide max at the legs. </w:t>
+      </w:r>
+    </w:p>
+    <w:p>
+      <w:pPr>
+        <w:pStyle w:val="ListParagraph"/>
+        <w:numPr>
+          <w:ilvl w:val="0"/>
+          <w:numId w:val="6"/>
+        </w:numPr>
+      </w:pPr>
+      <w:r>
+        <w:rPr>
+          <w:highlight w:val="yellow"/>
+        </w:rPr>
+        <w:t>1µF</w:t>
+      </w:r>
+      <w:r>
+        <w:t xml:space="preserve"> </w:t>
+      </w:r>
+      <w:r>
+        <w:rPr>
+          <w:highlight w:val="yellow"/>
+        </w:rPr>
+        <w:t>bypass capacitors</w:t>
+      </w:r>
+      <w:r>
+        <w:t xml:space="preserve"> (</w:t>
+      </w:r>
+      <w:r>
+        <w:t xml:space="preserve">10V </w:t>
+      </w:r>
+      <w:r>
+        <w:t xml:space="preserve">ceramic </w:t>
+      </w:r>
+      <w:r>
+        <w:t xml:space="preserve">X5R or </w:t>
+      </w:r>
+      <w:r>
+        <w:t>X7R</w:t>
+      </w:r>
+      <w:r>
+        <w:t>, size 0402</w:t>
+      </w:r>
+      <w:r>
+        <w:t xml:space="preserve">) are recommended on both the input and output of the regulator. </w:t>
+      </w:r>
+    </w:p>
+    <w:p>
+      <w:pPr>
+        <w:pStyle w:val="ListParagraph"/>
+        <w:numPr>
+          <w:ilvl w:val="0"/>
+          <w:numId w:val="6"/>
+        </w:numPr>
+      </w:pPr>
+      <w:r>
+        <w:rPr>
+          <w:highlight w:val="yellow"/>
+        </w:rPr>
+        <w:t>The EN enable pin should be tied high</w:t>
+      </w:r>
+      <w:r>
+        <w:t xml:space="preserve"> to </w:t>
+      </w:r>
+      <w:proofErr w:type="spellStart"/>
+      <w:r>
+        <w:t>Vcc</w:t>
+      </w:r>
+      <w:proofErr w:type="spellEnd"/>
+      <w:r>
+        <w:t xml:space="preserve"> if not being used. Pulling to ground disables the regulator, which we don’t need in this application currently. </w:t>
+      </w:r>
+    </w:p>
+    <w:p>
+      <w:pPr>
         <w:keepNext/>
       </w:pPr>
       <w:r>
         <w:rPr>
           <w:noProof/>
         </w:rPr>
-        <w:lastRenderedPageBreak/>
         <w:drawing>
-          <wp:inline distT="0" distB="0" distL="0" distR="0" wp14:anchorId="1721C61B" wp14:editId="2ADAE92B">
-            <wp:extent cx="5435600" cy="3711422"/>
-            <wp:effectExtent l="0" t="0" r="0" b="3810"/>
-            <wp:docPr id="2" name="Picture 2"/>
+          <wp:inline distT="0" distB="0" distL="0" distR="0" wp14:anchorId="6F6B6049" wp14:editId="20F675C8">
+            <wp:extent cx="3943350" cy="4630908"/>
+            <wp:effectExtent l="0" t="0" r="0" b="0"/>
+            <wp:docPr id="4" name="Picture 4"/>
             <wp:cNvGraphicFramePr>
               <a:graphicFrameLocks xmlns:a="http://schemas.openxmlformats.org/drawingml/2006/main" noChangeAspect="1"/>
             </wp:cNvGraphicFramePr>
@@ -386,7 +847,7 @@
                   <pic:spPr>
                     <a:xfrm>
                       <a:off x="0" y="0"/>
-                      <a:ext cx="5441054" cy="3715146"/>
+                      <a:ext cx="3947389" cy="4635651"/>
                     </a:xfrm>
                     <a:prstGeom prst="rect">
                       <a:avLst/>
@@ -415,25 +876,7 @@
         </w:r>
       </w:fldSimple>
       <w:r>
-        <w:t>. MAX30102 heart rate sensor application circuit. Note the capacitors on both V</w:t>
-      </w:r>
-      <w:r>
-        <w:rPr>
-          <w:vertAlign w:val="subscript"/>
-        </w:rPr>
-        <w:t>LED+</w:t>
-      </w:r>
-      <w:r>
-        <w:t xml:space="preserve"> and V</w:t>
-      </w:r>
-      <w:r>
-        <w:rPr>
-          <w:vertAlign w:val="subscript"/>
-        </w:rPr>
-        <w:t>DD</w:t>
-      </w:r>
-      <w:r>
-        <w:t xml:space="preserve">. </w:t>
+        <w:t xml:space="preserve">. Footprint for SC70-5 package used in the voltage regulator MIC5365. </w:t>
       </w:r>
     </w:p>
     <w:p>
@@ -444,11 +887,12 @@
         <w:rPr>
           <w:noProof/>
         </w:rPr>
+        <w:lastRenderedPageBreak/>
         <w:drawing>
-          <wp:inline distT="0" distB="0" distL="0" distR="0" wp14:anchorId="6AE87550" wp14:editId="18D40B28">
-            <wp:extent cx="5130800" cy="3396962"/>
-            <wp:effectExtent l="0" t="0" r="0" b="0"/>
-            <wp:docPr id="1" name="Picture 1"/>
+          <wp:inline distT="0" distB="0" distL="0" distR="0" wp14:anchorId="1721C61B" wp14:editId="2ADAE92B">
+            <wp:extent cx="5435600" cy="3711422"/>
+            <wp:effectExtent l="0" t="0" r="0" b="3810"/>
+            <wp:docPr id="2" name="Picture 2"/>
             <wp:cNvGraphicFramePr>
               <a:graphicFrameLocks xmlns:a="http://schemas.openxmlformats.org/drawingml/2006/main" noChangeAspect="1"/>
             </wp:cNvGraphicFramePr>
@@ -468,6 +912,101 @@
                   <pic:spPr>
                     <a:xfrm>
                       <a:off x="0" y="0"/>
+                      <a:ext cx="5441054" cy="3715146"/>
+                    </a:xfrm>
+                    <a:prstGeom prst="rect">
+                      <a:avLst/>
+                    </a:prstGeom>
+                  </pic:spPr>
+                </pic:pic>
+              </a:graphicData>
+            </a:graphic>
+          </wp:inline>
+        </w:drawing>
+      </w:r>
+    </w:p>
+    <w:p>
+      <w:pPr>
+        <w:pStyle w:val="Caption"/>
+      </w:pPr>
+      <w:r>
+        <w:t xml:space="preserve">Figure </w:t>
+      </w:r>
+      <w:r>
+        <w:fldChar w:fldCharType="begin"/>
+      </w:r>
+      <w:r>
+        <w:instrText xml:space="preserve"> SEQ Figure \* ARABIC </w:instrText>
+      </w:r>
+      <w:r>
+        <w:fldChar w:fldCharType="separate"/>
+      </w:r>
+      <w:r>
+        <w:rPr>
+          <w:noProof/>
+        </w:rPr>
+        <w:t>2</w:t>
+      </w:r>
+      <w:r>
+        <w:rPr>
+          <w:noProof/>
+        </w:rPr>
+        <w:fldChar w:fldCharType="end"/>
+      </w:r>
+      <w:r>
+        <w:t>. MAX30102 heart rate sensor application circuit. Note the capacitors on both V</w:t>
+      </w:r>
+      <w:r>
+        <w:rPr>
+          <w:vertAlign w:val="subscript"/>
+        </w:rPr>
+        <w:t>LED+</w:t>
+      </w:r>
+      <w:r>
+        <w:t xml:space="preserve"> and V</w:t>
+      </w:r>
+      <w:r>
+        <w:rPr>
+          <w:vertAlign w:val="subscript"/>
+        </w:rPr>
+        <w:t>DD</w:t>
+      </w:r>
+      <w:r>
+        <w:t xml:space="preserve">. </w:t>
+      </w:r>
+    </w:p>
+    <w:p>
+      <w:pPr>
+        <w:keepNext/>
+      </w:pPr>
+      <w:r>
+        <w:rPr>
+          <w:noProof/>
+        </w:rPr>
+        <w:drawing>
+          <wp:inline distT="0" distB="0" distL="0" distR="0" wp14:anchorId="6AE87550" wp14:editId="18D40B28">
+            <wp:extent cx="5130800" cy="3396962"/>
+            <wp:effectExtent l="0" t="0" r="0" b="0"/>
+            <wp:docPr id="1" name="Picture 1"/>
+            <wp:cNvGraphicFramePr>
+              <a:graphicFrameLocks xmlns:a="http://schemas.openxmlformats.org/drawingml/2006/main" noChangeAspect="1"/>
+            </wp:cNvGraphicFramePr>
+            <a:graphic xmlns:a="http://schemas.openxmlformats.org/drawingml/2006/main">
+              <a:graphicData uri="http://schemas.openxmlformats.org/drawingml/2006/picture">
+                <pic:pic xmlns:pic="http://schemas.openxmlformats.org/drawingml/2006/picture">
+                  <pic:nvPicPr>
+                    <pic:cNvPr id="1" name=""/>
+                    <pic:cNvPicPr/>
+                  </pic:nvPicPr>
+                  <pic:blipFill>
+                    <a:blip r:embed="rId8"/>
+                    <a:stretch>
+                      <a:fillRect/>
+                    </a:stretch>
+                  </pic:blipFill>
+                  <pic:spPr>
+                    <a:xfrm>
+                      <a:off x="0" y="0"/>
                       <a:ext cx="5133111" cy="3398492"/>
                     </a:xfrm>
                     <a:prstGeom prst="rect">
@@ -488,37 +1027,177 @@
       <w:r>
         <w:t xml:space="preserve">Figure </w:t>
       </w:r>
+      <w:r>
+        <w:fldChar w:fldCharType="begin"/>
+      </w:r>
+      <w:r>
+        <w:instrText xml:space="preserve"> SEQ Figure \* ARABIC </w:instrText>
+      </w:r>
+      <w:r>
+        <w:fldChar w:fldCharType="separate"/>
+      </w:r>
+      <w:r>
+        <w:rPr>
+          <w:noProof/>
+        </w:rPr>
+        <w:t>3</w:t>
+      </w:r>
+      <w:r>
+        <w:rPr>
+          <w:noProof/>
+        </w:rPr>
+        <w:fldChar w:fldCharType="end"/>
+      </w:r>
+      <w:r>
+        <w:t>. MAX30101 heart rate sensor application circuit, with the green LED that MAX30102 doesn’t have. Note the capacitors on V</w:t>
+      </w:r>
+      <w:r>
+        <w:rPr>
+          <w:vertAlign w:val="subscript"/>
+        </w:rPr>
+        <w:t>LED+</w:t>
+      </w:r>
+      <w:r>
+        <w:t xml:space="preserve"> and V</w:t>
+      </w:r>
+      <w:r>
+        <w:rPr>
+          <w:vertAlign w:val="subscript"/>
+        </w:rPr>
+        <w:t>DD</w:t>
+      </w:r>
+      <w:r>
+        <w:t xml:space="preserve">. </w:t>
+      </w:r>
+    </w:p>
+    <w:p>
+      <w:pPr>
+        <w:keepNext/>
+      </w:pPr>
+      <w:r>
+        <w:rPr>
+          <w:noProof/>
+        </w:rPr>
+        <w:lastRenderedPageBreak/>
+        <w:drawing>
+          <wp:inline distT="0" distB="0" distL="0" distR="0" wp14:anchorId="3AD57B1C" wp14:editId="4845B761">
+            <wp:extent cx="5943600" cy="5079365"/>
+            <wp:effectExtent l="0" t="0" r="0" b="6985"/>
+            <wp:docPr id="3" name="Picture 3"/>
+            <wp:cNvGraphicFramePr>
+              <a:graphicFrameLocks xmlns:a="http://schemas.openxmlformats.org/drawingml/2006/main" noChangeAspect="1"/>
+            </wp:cNvGraphicFramePr>
+            <a:graphic xmlns:a="http://schemas.openxmlformats.org/drawingml/2006/main">
+              <a:graphicData uri="http://schemas.openxmlformats.org/drawingml/2006/picture">
+                <pic:pic xmlns:pic="http://schemas.openxmlformats.org/drawingml/2006/picture">
+                  <pic:nvPicPr>
+                    <pic:cNvPr id="1" name=""/>
+                    <pic:cNvPicPr/>
+                  </pic:nvPicPr>
+                  <pic:blipFill>
+                    <a:blip r:embed="rId9"/>
+                    <a:stretch>
+                      <a:fillRect/>
+                    </a:stretch>
+                  </pic:blipFill>
+                  <pic:spPr>
+                    <a:xfrm>
+                      <a:off x="0" y="0"/>
+                      <a:ext cx="5943600" cy="5079365"/>
+                    </a:xfrm>
+                    <a:prstGeom prst="rect">
+                      <a:avLst/>
+                    </a:prstGeom>
+                  </pic:spPr>
+                </pic:pic>
+              </a:graphicData>
+            </a:graphic>
+          </wp:inline>
+        </w:drawing>
+      </w:r>
+    </w:p>
+    <w:p>
+      <w:pPr>
+        <w:pStyle w:val="Caption"/>
+        <w:rPr>
+          <w:i w:val="0"/>
+        </w:rPr>
+      </w:pPr>
+      <w:r>
+        <w:t xml:space="preserve">Figure </w:t>
+      </w:r>
       <w:fldSimple w:instr=" SEQ Figure \* ARABIC ">
         <w:r>
           <w:rPr>
             <w:noProof/>
           </w:rPr>
-          <w:t>2</w:t>
+          <w:t>4</w:t>
         </w:r>
       </w:fldSimple>
       <w:r>
-        <w:t>. MAX30101 heart rate sensor application circuit, with the green LED that MAX30102 doesn’t have. Note the capacitors on V</w:t>
-      </w:r>
-      <w:r>
-        <w:rPr>
+        <w:t xml:space="preserve">. MAXREFDES117 reference design schematic. </w:t>
+      </w:r>
+      <w:r>
+        <w:rPr>
+          <w:i w:val="0"/>
+        </w:rPr>
+        <w:t>The MAX14595ETA+ is a logic-level voltage shifter</w:t>
+      </w:r>
+      <w:r>
+        <w:rPr>
+          <w:i w:val="0"/>
+        </w:rPr>
+        <w:t xml:space="preserve"> for the I2C data lines</w:t>
+      </w:r>
+      <w:r>
+        <w:rPr>
+          <w:i w:val="0"/>
+        </w:rPr>
+        <w:t xml:space="preserve">. MAX1921EUT is a switching voltage buck regulator designed to step input voltages from the 3.3-5V range down to 1.8V for the logic level shifter and MAX3010x sensor chip. </w:t>
+      </w:r>
+      <w:r>
+        <w:rPr>
+          <w:i w:val="0"/>
+          <w:highlight w:val="yellow"/>
+        </w:rPr>
+        <w:t xml:space="preserve">Note that C2 here is recommended to be up to 10µF in the datasheet, rather than the 1µF value depicted here. Similarly, the datasheet recommends </w:t>
+      </w:r>
+      <w:r>
+        <w:rPr>
+          <w:i w:val="0"/>
+          <w:highlight w:val="yellow"/>
+        </w:rPr>
+        <w:t xml:space="preserve">the </w:t>
+      </w:r>
+      <w:r>
+        <w:rPr>
+          <w:i w:val="0"/>
+          <w:highlight w:val="yellow"/>
+        </w:rPr>
+        <w:t>C1 capacitor hooked to V</w:t>
+      </w:r>
+      <w:r>
+        <w:rPr>
+          <w:i w:val="0"/>
+          <w:highlight w:val="yellow"/>
           <w:vertAlign w:val="subscript"/>
         </w:rPr>
-        <w:t>LED+</w:t>
-      </w:r>
-      <w:r>
-        <w:t xml:space="preserve"> and V</w:t>
-      </w:r>
-      <w:r>
-        <w:rPr>
-          <w:vertAlign w:val="subscript"/>
-        </w:rPr>
         <w:t>DD</w:t>
       </w:r>
       <w:r>
+        <w:rPr>
+          <w:i w:val="0"/>
+          <w:highlight w:val="yellow"/>
+        </w:rPr>
+        <w:t xml:space="preserve"> be 4.7µF rather the 1µF shown here</w:t>
+      </w:r>
+      <w:r>
+        <w:rPr>
+          <w:i w:val="0"/>
+        </w:rPr>
         <w:t xml:space="preserve">. </w:t>
       </w:r>
     </w:p>
-    <w:p/>
     <w:sectPr>
       <w:pgSz w:w="12240" w:h="15840"/>
       <w:pgMar w:top="1440" w:right="1440" w:bottom="1440" w:left="1440" w:header="720" w:footer="720" w:gutter="0"/>
@@ -534,7 +1213,7 @@
   <w:abstractNum w:abstractNumId="0" w15:restartNumberingAfterBreak="0">
     <w:nsid w:val="03270B69"/>
     <w:multiLevelType w:val="hybridMultilevel"/>
-    <w:tmpl w:val="F95A9742"/>
+    <w:tmpl w:val="657E084C"/>
     <w:lvl w:ilvl="0" w:tplc="04090001">
       <w:start w:val="1"/>
       <w:numFmt w:val="bullet"/>
@@ -645,6 +1324,119 @@
     </w:lvl>
   </w:abstractNum>
   <w:abstractNum w:abstractNumId="1" w15:restartNumberingAfterBreak="0">
+    <w:nsid w:val="0EFE4659"/>
+    <w:multiLevelType w:val="hybridMultilevel"/>
+    <w:tmpl w:val="01904C40"/>
+    <w:lvl w:ilvl="0" w:tplc="04090001">
+      <w:start w:val="1"/>
+      <w:numFmt w:val="bullet"/>
+      <w:lvlText w:val=""/>
+      <w:lvlJc w:val="left"/>
+      <w:pPr>
+        <w:ind w:left="720" w:hanging="360"/>
+      </w:pPr>
+      <w:rPr>
+        <w:rFonts w:ascii="Symbol" w:hAnsi="Symbol" w:hint="default"/>
+      </w:rPr>
+    </w:lvl>
+    <w:lvl w:ilvl="1" w:tplc="04090003" w:tentative="1">
+      <w:start w:val="1"/>
+      <w:numFmt w:val="bullet"/>
+      <w:lvlText w:val="o"/>
+      <w:lvlJc w:val="left"/>
+      <w:pPr>
+        <w:ind w:left="1440" w:hanging="360"/>
+      </w:pPr>
+      <w:rPr>
+        <w:rFonts w:ascii="Courier New" w:hAnsi="Courier New" w:cs="Courier New" w:hint="default"/>
+      </w:rPr>
+    </w:lvl>
+    <w:lvl w:ilvl="2" w:tplc="04090005" w:tentative="1">
+      <w:start w:val="1"/>
+      <w:numFmt w:val="bullet"/>
+      <w:lvlText w:val=""/>
+      <w:lvlJc w:val="left"/>
+      <w:pPr>
+        <w:ind w:left="2160" w:hanging="360"/>
+      </w:pPr>
+      <w:rPr>
+        <w:rFonts w:ascii="Wingdings" w:hAnsi="Wingdings" w:hint="default"/>
+      </w:rPr>
+    </w:lvl>
+    <w:lvl w:ilvl="3" w:tplc="04090001" w:tentative="1">
+      <w:start w:val="1"/>
+      <w:numFmt w:val="bullet"/>
+      <w:lvlText w:val=""/>
+      <w:lvlJc w:val="left"/>
+      <w:pPr>
+        <w:ind w:left="2880" w:hanging="360"/>
+      </w:pPr>
+      <w:rPr>
+        <w:rFonts w:ascii="Symbol" w:hAnsi="Symbol" w:hint="default"/>
+      </w:rPr>
+    </w:lvl>
+    <w:lvl w:ilvl="4" w:tplc="04090003" w:tentative="1">
+      <w:start w:val="1"/>
+      <w:numFmt w:val="bullet"/>
+      <w:lvlText w:val="o"/>
+      <w:lvlJc w:val="left"/>
+      <w:pPr>
+        <w:ind w:left="3600" w:hanging="360"/>
+      </w:pPr>
+      <w:rPr>
+        <w:rFonts w:ascii="Courier New" w:hAnsi="Courier New" w:cs="Courier New" w:hint="default"/>
+      </w:rPr>
+    </w:lvl>
+    <w:lvl w:ilvl="5" w:tplc="04090005" w:tentative="1">
+      <w:start w:val="1"/>
+      <w:numFmt w:val="bullet"/>
+      <w:lvlText w:val=""/>
+      <w:lvlJc w:val="left"/>
+      <w:pPr>
+        <w:ind w:left="4320" w:hanging="360"/>
+      </w:pPr>
+      <w:rPr>
+        <w:rFonts w:ascii="Wingdings" w:hAnsi="Wingdings" w:hint="default"/>
+      </w:rPr>
+    </w:lvl>
+    <w:lvl w:ilvl="6" w:tplc="04090001" w:tentative="1">
+      <w:start w:val="1"/>
+      <w:numFmt w:val="bullet"/>
+      <w:lvlText w:val=""/>
+      <w:lvlJc w:val="left"/>
+      <w:pPr>
+        <w:ind w:left="5040" w:hanging="360"/>
+      </w:pPr>
+      <w:rPr>
+        <w:rFonts w:ascii="Symbol" w:hAnsi="Symbol" w:hint="default"/>
+      </w:rPr>
+    </w:lvl>
+    <w:lvl w:ilvl="7" w:tplc="04090003" w:tentative="1">
+      <w:start w:val="1"/>
+      <w:numFmt w:val="bullet"/>
+      <w:lvlText w:val="o"/>
+      <w:lvlJc w:val="left"/>
+      <w:pPr>
+        <w:ind w:left="5760" w:hanging="360"/>
+      </w:pPr>
+      <w:rPr>
+        <w:rFonts w:ascii="Courier New" w:hAnsi="Courier New" w:cs="Courier New" w:hint="default"/>
+      </w:rPr>
+    </w:lvl>
+    <w:lvl w:ilvl="8" w:tplc="04090005" w:tentative="1">
+      <w:start w:val="1"/>
+      <w:numFmt w:val="bullet"/>
+      <w:lvlText w:val=""/>
+      <w:lvlJc w:val="left"/>
+      <w:pPr>
+        <w:ind w:left="6480" w:hanging="360"/>
+      </w:pPr>
+      <w:rPr>
+        <w:rFonts w:ascii="Wingdings" w:hAnsi="Wingdings" w:hint="default"/>
+      </w:rPr>
+    </w:lvl>
+  </w:abstractNum>
+  <w:abstractNum w:abstractNumId="2" w15:restartNumberingAfterBreak="0">
     <w:nsid w:val="1B216673"/>
     <w:multiLevelType w:val="hybridMultilevel"/>
     <w:tmpl w:val="31945456"/>
@@ -757,7 +1549,120 @@
       </w:rPr>
     </w:lvl>
   </w:abstractNum>
-  <w:abstractNum w:abstractNumId="2" w15:restartNumberingAfterBreak="0">
+  <w:abstractNum w:abstractNumId="3" w15:restartNumberingAfterBreak="0">
+    <w:nsid w:val="2E757292"/>
+    <w:multiLevelType w:val="hybridMultilevel"/>
+    <w:tmpl w:val="23B675F0"/>
+    <w:lvl w:ilvl="0" w:tplc="04090001">
+      <w:start w:val="1"/>
+      <w:numFmt w:val="bullet"/>
+      <w:lvlText w:val=""/>
+      <w:lvlJc w:val="left"/>
+      <w:pPr>
+        <w:ind w:left="720" w:hanging="360"/>
+      </w:pPr>
+      <w:rPr>
+        <w:rFonts w:ascii="Symbol" w:hAnsi="Symbol" w:hint="default"/>
+      </w:rPr>
+    </w:lvl>
+    <w:lvl w:ilvl="1" w:tplc="04090003" w:tentative="1">
+      <w:start w:val="1"/>
+      <w:numFmt w:val="bullet"/>
+      <w:lvlText w:val="o"/>
+      <w:lvlJc w:val="left"/>
+      <w:pPr>
+        <w:ind w:left="1440" w:hanging="360"/>
+      </w:pPr>
+      <w:rPr>
+        <w:rFonts w:ascii="Courier New" w:hAnsi="Courier New" w:cs="Courier New" w:hint="default"/>
+      </w:rPr>
+    </w:lvl>
+    <w:lvl w:ilvl="2" w:tplc="04090005" w:tentative="1">
+      <w:start w:val="1"/>
+      <w:numFmt w:val="bullet"/>
+      <w:lvlText w:val=""/>
+      <w:lvlJc w:val="left"/>
+      <w:pPr>
+        <w:ind w:left="2160" w:hanging="360"/>
+      </w:pPr>
+      <w:rPr>
+        <w:rFonts w:ascii="Wingdings" w:hAnsi="Wingdings" w:hint="default"/>
+      </w:rPr>
+    </w:lvl>
+    <w:lvl w:ilvl="3" w:tplc="04090001" w:tentative="1">
+      <w:start w:val="1"/>
+      <w:numFmt w:val="bullet"/>
+      <w:lvlText w:val=""/>
+      <w:lvlJc w:val="left"/>
+      <w:pPr>
+        <w:ind w:left="2880" w:hanging="360"/>
+      </w:pPr>
+      <w:rPr>
+        <w:rFonts w:ascii="Symbol" w:hAnsi="Symbol" w:hint="default"/>
+      </w:rPr>
+    </w:lvl>
+    <w:lvl w:ilvl="4" w:tplc="04090003" w:tentative="1">
+      <w:start w:val="1"/>
+      <w:numFmt w:val="bullet"/>
+      <w:lvlText w:val="o"/>
+      <w:lvlJc w:val="left"/>
+      <w:pPr>
+        <w:ind w:left="3600" w:hanging="360"/>
+      </w:pPr>
+      <w:rPr>
+        <w:rFonts w:ascii="Courier New" w:hAnsi="Courier New" w:cs="Courier New" w:hint="default"/>
+      </w:rPr>
+    </w:lvl>
+    <w:lvl w:ilvl="5" w:tplc="04090005" w:tentative="1">
+      <w:start w:val="1"/>
+      <w:numFmt w:val="bullet"/>
+      <w:lvlText w:val=""/>
+      <w:lvlJc w:val="left"/>
+      <w:pPr>
+        <w:ind w:left="4320" w:hanging="360"/>
+      </w:pPr>
+      <w:rPr>
+        <w:rFonts w:ascii="Wingdings" w:hAnsi="Wingdings" w:hint="default"/>
+      </w:rPr>
+    </w:lvl>
+    <w:lvl w:ilvl="6" w:tplc="04090001" w:tentative="1">
+      <w:start w:val="1"/>
+      <w:numFmt w:val="bullet"/>
+      <w:lvlText w:val=""/>
+      <w:lvlJc w:val="left"/>
+      <w:pPr>
+        <w:ind w:left="5040" w:hanging="360"/>
+      </w:pPr>
+      <w:rPr>
+        <w:rFonts w:ascii="Symbol" w:hAnsi="Symbol" w:hint="default"/>
+      </w:rPr>
+    </w:lvl>
+    <w:lvl w:ilvl="7" w:tplc="04090003" w:tentative="1">
+      <w:start w:val="1"/>
+      <w:numFmt w:val="bullet"/>
+      <w:lvlText w:val="o"/>
+      <w:lvlJc w:val="left"/>
+      <w:pPr>
+        <w:ind w:left="5760" w:hanging="360"/>
+      </w:pPr>
+      <w:rPr>
+        <w:rFonts w:ascii="Courier New" w:hAnsi="Courier New" w:cs="Courier New" w:hint="default"/>
+      </w:rPr>
+    </w:lvl>
+    <w:lvl w:ilvl="8" w:tplc="04090005" w:tentative="1">
+      <w:start w:val="1"/>
+      <w:numFmt w:val="bullet"/>
+      <w:lvlText w:val=""/>
+      <w:lvlJc w:val="left"/>
+      <w:pPr>
+        <w:ind w:left="6480" w:hanging="360"/>
+      </w:pPr>
+      <w:rPr>
+        <w:rFonts w:ascii="Wingdings" w:hAnsi="Wingdings" w:hint="default"/>
+      </w:rPr>
+    </w:lvl>
+  </w:abstractNum>
+  <w:abstractNum w:abstractNumId="4" w15:restartNumberingAfterBreak="0">
     <w:nsid w:val="30BA004C"/>
     <w:multiLevelType w:val="hybridMultilevel"/>
     <w:tmpl w:val="21809B34"/>
@@ -870,7 +1775,7 @@
       </w:rPr>
     </w:lvl>
   </w:abstractNum>
-  <w:abstractNum w:abstractNumId="3" w15:restartNumberingAfterBreak="0">
+  <w:abstractNum w:abstractNumId="5" w15:restartNumberingAfterBreak="0">
     <w:nsid w:val="3D7C073E"/>
     <w:multiLevelType w:val="hybridMultilevel"/>
     <w:tmpl w:val="10AE482E"/>
@@ -983,7 +1888,7 @@
       </w:rPr>
     </w:lvl>
   </w:abstractNum>
-  <w:abstractNum w:abstractNumId="4" w15:restartNumberingAfterBreak="0">
+  <w:abstractNum w:abstractNumId="6" w15:restartNumberingAfterBreak="0">
     <w:nsid w:val="6CA12A33"/>
     <w:multiLevelType w:val="hybridMultilevel"/>
     <w:tmpl w:val="5B043AE0"/>
@@ -1097,19 +2002,25 @@
     </w:lvl>
   </w:abstractNum>
   <w:num w:numId="1">
-    <w:abstractNumId w:val="3"/>
+    <w:abstractNumId w:val="5"/>
   </w:num>
   <w:num w:numId="2">
     <w:abstractNumId w:val="0"/>
   </w:num>
   <w:num w:numId="3">
-    <w:abstractNumId w:val="1"/>
+    <w:abstractNumId w:val="2"/>
   </w:num>
   <w:num w:numId="4">
+    <w:abstractNumId w:val="6"/>
+  </w:num>
+  <w:num w:numId="5">
     <w:abstractNumId w:val="4"/>
   </w:num>
-  <w:num w:numId="5">
-    <w:abstractNumId w:val="2"/>
+  <w:num w:numId="6">
+    <w:abstractNumId w:val="3"/>
+  </w:num>
+  <w:num w:numId="7">
+    <w:abstractNumId w:val="1"/>
   </w:num>
 </w:numbering>
 </file>
@@ -1537,6 +2448,7 @@
   <w:style w:type="character" w:default="1" w:styleId="DefaultParagraphFont">
     <w:name w:val="Default Paragraph Font"/>
     <w:uiPriority w:val="1"/>
+    <w:semiHidden/>
     <w:unhideWhenUsed/>
   </w:style>
   <w:style w:type="table" w:default="1" w:styleId="TableNormal">
@@ -1639,6 +2551,16 @@
       <w:color w:val="44546A" w:themeColor="text2"/>
       <w:sz w:val="18"/>
       <w:szCs w:val="18"/>
+    </w:rPr>
+  </w:style>
+  <w:style w:type="character" w:styleId="PlaceholderText">
+    <w:name w:val="Placeholder Text"/>
+    <w:basedOn w:val="DefaultParagraphFont"/>
+    <w:uiPriority w:val="99"/>
+    <w:semiHidden/>
+    <w:rsid w:val="0062174C"/>
+    <w:rPr>
+      <w:color w:val="808080"/>
     </w:rPr>
   </w:style>
 </w:styles>

</xml_diff>

<commit_message>
no idea what changed anymore
</commit_message>
<xml_diff>
--- a/Heartrate_sensor_design_notes.docx
+++ b/Heartrate_sensor_design_notes.docx
@@ -1,6 +1,6 @@
 
 <file path=word/document.xml><?xml version="1.0" encoding="utf-8"?>
-<w:document xmlns:wpc="http://schemas.microsoft.com/office/word/2010/wordprocessingCanvas" xmlns:cx="http://schemas.microsoft.com/office/drawing/2014/chartex" xmlns:cx1="http://schemas.microsoft.com/office/drawing/2015/9/8/chartex" xmlns:cx2="http://schemas.microsoft.com/office/drawing/2015/10/21/chartex" xmlns:cx3="http://schemas.microsoft.com/office/drawing/2016/5/9/chartex" xmlns:cx4="http://schemas.microsoft.com/office/drawing/2016/5/10/chartex" xmlns:cx5="http://schemas.microsoft.com/office/drawing/2016/5/11/chartex" xmlns:cx6="http://schemas.microsoft.com/office/drawing/2016/5/12/chartex" xmlns:cx7="http://schemas.microsoft.com/office/drawing/2016/5/13/chartex" xmlns:cx8="http://schemas.microsoft.com/office/drawing/2016/5/14/chartex" xmlns:mc="http://schemas.openxmlformats.org/markup-compatibility/2006" xmlns:aink="http://schemas.microsoft.com/office/drawing/2016/ink" xmlns:am3d="http://schemas.microsoft.com/office/drawing/2017/model3d" xmlns:o="urn:schemas-microsoft-com:office:office" xmlns:r="http://schemas.openxmlformats.org/officeDocument/2006/relationships" xmlns:m="http://schemas.openxmlformats.org/officeDocument/2006/math" xmlns:v="urn:schemas-microsoft-com:vml" xmlns:wp14="http://schemas.microsoft.com/office/word/2010/wordprocessingDrawing" xmlns:wp="http://schemas.openxmlformats.org/drawingml/2006/wordprocessingDrawing" xmlns:w10="urn:schemas-microsoft-com:office:word" xmlns:w="http://schemas.openxmlformats.org/wordprocessingml/2006/main" xmlns:w14="http://schemas.microsoft.com/office/word/2010/wordml" xmlns:w15="http://schemas.microsoft.com/office/word/2012/wordml" xmlns:w16cid="http://schemas.microsoft.com/office/word/2016/wordml/cid" xmlns:w16se="http://schemas.microsoft.com/office/word/2015/wordml/symex" xmlns:wpg="http://schemas.microsoft.com/office/word/2010/wordprocessingGroup" xmlns:wpi="http://schemas.microsoft.com/office/word/2010/wordprocessingInk" xmlns:wne="http://schemas.microsoft.com/office/word/2006/wordml" xmlns:wps="http://schemas.microsoft.com/office/word/2010/wordprocessingShape" mc:Ignorable="w14 w15 w16se w16cid wp14">
+<w:document xmlns:wpc="http://schemas.microsoft.com/office/word/2010/wordprocessingCanvas" xmlns:mc="http://schemas.openxmlformats.org/markup-compatibility/2006" xmlns:o="urn:schemas-microsoft-com:office:office" xmlns:r="http://schemas.openxmlformats.org/officeDocument/2006/relationships" xmlns:m="http://schemas.openxmlformats.org/officeDocument/2006/math" xmlns:v="urn:schemas-microsoft-com:vml" xmlns:wp14="http://schemas.microsoft.com/office/word/2010/wordprocessingDrawing" xmlns:wp="http://schemas.openxmlformats.org/drawingml/2006/wordprocessingDrawing" xmlns:w10="urn:schemas-microsoft-com:office:word" xmlns:w="http://schemas.openxmlformats.org/wordprocessingml/2006/main" xmlns:w14="http://schemas.microsoft.com/office/word/2010/wordml" xmlns:w15="http://schemas.microsoft.com/office/word/2012/wordml" xmlns:wpg="http://schemas.microsoft.com/office/word/2010/wordprocessingGroup" xmlns:wpi="http://schemas.microsoft.com/office/word/2010/wordprocessingInk" xmlns:wne="http://schemas.microsoft.com/office/word/2006/wordml" xmlns:wps="http://schemas.microsoft.com/office/word/2010/wordprocessingShape" mc:Ignorable="w14 w15 wp14">
   <w:body>
     <w:p>
       <w:pPr>
@@ -21,8 +21,6 @@
       <w:r>
         <w:t>In Eagle, see if the INT pin can be connected, otherwise dump it. 2017-12-26</w:t>
       </w:r>
-      <w:bookmarkStart w:id="0" w:name="_GoBack"/>
-      <w:bookmarkEnd w:id="0"/>
     </w:p>
     <w:p>
       <w:pPr>
@@ -231,27 +229,7 @@
           <w:sz w:val="18"/>
           <w:szCs w:val="18"/>
         </w:rPr>
-        <w:t xml:space="preserve">Pin 7 in a NC on this chip because it lacks a green LED, while the 30101 and 30105 use </w:t>
-      </w:r>
-      <w:proofErr w:type="gramStart"/>
-      <w:r>
-        <w:rPr>
-          <w:rFonts w:ascii="Arial" w:hAnsi="Arial" w:cs="Arial"/>
-          <w:color w:val="000000"/>
-          <w:sz w:val="18"/>
-          <w:szCs w:val="18"/>
-        </w:rPr>
-        <w:t>pin</w:t>
-      </w:r>
-      <w:proofErr w:type="gramEnd"/>
-      <w:r>
-        <w:rPr>
-          <w:rFonts w:ascii="Arial" w:hAnsi="Arial" w:cs="Arial"/>
-          <w:color w:val="000000"/>
-          <w:sz w:val="18"/>
-          <w:szCs w:val="18"/>
-        </w:rPr>
-        <w:t xml:space="preserve"> 7 as the green LED driver pin</w:t>
+        <w:t>Pin 7 in a NC on this chip because it lacks a green LED, while the 30101 and 30105 use pin 7 as the green LED driver pin</w:t>
       </w:r>
       <w:r>
         <w:rPr>
@@ -412,13 +390,8 @@
       <w:r>
         <w:t xml:space="preserve"> input pins on the chip. </w:t>
       </w:r>
-      <w:proofErr w:type="gramStart"/>
-      <w:r>
-        <w:t>Also</w:t>
-      </w:r>
-      <w:proofErr w:type="gramEnd"/>
-      <w:r>
-        <w:t xml:space="preserve"> a </w:t>
+      <w:r>
+        <w:t xml:space="preserve">Also a </w:t>
       </w:r>
       <w:r>
         <w:rPr>
@@ -504,18 +477,9 @@
         </w:numPr>
       </w:pPr>
       <w:r>
-        <w:t xml:space="preserve">Sensor circuitry and I2C </w:t>
-      </w:r>
-      <w:proofErr w:type="spellStart"/>
-      <w:r>
-        <w:t>comms</w:t>
-      </w:r>
-      <w:proofErr w:type="spellEnd"/>
-      <w:r>
-        <w:t xml:space="preserve"> should only need 1.1mA max to run (not counting LED voltage, which is supplied to separate inputs on the chip). Typical current will be 600µA. </w:t>
-      </w:r>
-    </w:p>
-    <w:p/>
+        <w:t xml:space="preserve">Sensor circuitry and I2C comms should only need 1.1mA max to run (not counting LED voltage, which is supplied to separate inputs on the chip). Typical current will be 600µA. </w:t>
+      </w:r>
+    </w:p>
     <w:p>
       <w:pPr>
         <w:pStyle w:val="Heading2"/>
@@ -531,6 +495,11 @@
           <w:ilvl w:val="0"/>
           <w:numId w:val="2"/>
         </w:numPr>
+        <w:rPr>
+          <w:rStyle w:val="Hyperlink"/>
+          <w:color w:val="auto"/>
+          <w:u w:val="none"/>
+        </w:rPr>
       </w:pPr>
       <w:hyperlink r:id="rId5" w:history="1">
         <w:r>
@@ -541,19 +510,6 @@
         </w:r>
       </w:hyperlink>
     </w:p>
-    <w:p/>
-    <w:p>
-      <w:pPr>
-        <w:pStyle w:val="Heading2"/>
-      </w:pPr>
-      <w:r>
-        <w:lastRenderedPageBreak/>
-        <w:t>TCA9517 logic level shifter notes</w:t>
-      </w:r>
-      <w:r>
-        <w:t xml:space="preserve"> (Texas Instruments)</w:t>
-      </w:r>
-    </w:p>
     <w:p>
       <w:pPr>
         <w:pStyle w:val="ListParagraph"/>
@@ -563,28 +519,27 @@
         </w:numPr>
       </w:pPr>
       <w:r>
-        <w:t xml:space="preserve">Hook </w:t>
-      </w:r>
-      <w:r>
-        <w:rPr>
-          <w:highlight w:val="yellow"/>
-        </w:rPr>
-        <w:t>the I2C bus master</w:t>
-      </w:r>
-      <w:r>
-        <w:rPr>
-          <w:highlight w:val="yellow"/>
-        </w:rPr>
-        <w:t xml:space="preserve"> (i.e. the Teensy)</w:t>
-      </w:r>
-      <w:r>
-        <w:rPr>
-          <w:highlight w:val="yellow"/>
-        </w:rPr>
-        <w:t xml:space="preserve"> to the B-side inputs (2.7-5.5V)</w:t>
-      </w:r>
-      <w:r>
-        <w:t xml:space="preserve">. Hook the MAX3010x sensor to the A-side inputs (0.9-5.5V tolerant). </w:t>
+        <w:t xml:space="preserve">The example sketch “Example4_HeartBeat_Plotter.ino” works with the prototype Teensy3.5 and </w:t>
+      </w:r>
+      <w:proofErr w:type="spellStart"/>
+      <w:r>
+        <w:t>RevB</w:t>
+      </w:r>
+      <w:proofErr w:type="spellEnd"/>
+      <w:r>
+        <w:t xml:space="preserve"> sensor board sporting a MAX30105 chip. Open the Arduino Serial Plotter to show the output</w:t>
+      </w:r>
+    </w:p>
+    <w:p/>
+    <w:p>
+      <w:pPr>
+        <w:pStyle w:val="Heading2"/>
+      </w:pPr>
+      <w:r>
+        <w:t>TCA9517 logic level shifter notes</w:t>
+      </w:r>
+      <w:r>
+        <w:t xml:space="preserve"> (Texas Instruments)</w:t>
       </w:r>
     </w:p>
     <w:p>
@@ -596,16 +551,28 @@
         </w:numPr>
       </w:pPr>
       <w:r>
-        <w:t xml:space="preserve">Use </w:t>
+        <w:t xml:space="preserve">Hook </w:t>
       </w:r>
       <w:r>
         <w:rPr>
           <w:highlight w:val="yellow"/>
         </w:rPr>
-        <w:t>10k ohm pull-ups on both sides of the logic level chip</w:t>
-      </w:r>
-      <w:r>
-        <w:t>, so you should have 4 pull-ups in total hanging off the SDA and SCL inputs and outputs. The pull-ups should be attached to the appropriate voltage (3.3-5V on the B-side, 1.8V on the A-side).</w:t>
+        <w:t>the I2C bus master</w:t>
+      </w:r>
+      <w:r>
+        <w:rPr>
+          <w:highlight w:val="yellow"/>
+        </w:rPr>
+        <w:t xml:space="preserve"> (i.e. the Teensy)</w:t>
+      </w:r>
+      <w:r>
+        <w:rPr>
+          <w:highlight w:val="yellow"/>
+        </w:rPr>
+        <w:t xml:space="preserve"> to the B-side inputs (2.7-5.5V)</w:t>
+      </w:r>
+      <w:r>
+        <w:t xml:space="preserve">. Hook the MAX3010x sensor to the A-side inputs (0.9-5.5V tolerant). </w:t>
       </w:r>
     </w:p>
     <w:p>
@@ -617,43 +584,16 @@
         </w:numPr>
       </w:pPr>
       <w:r>
-        <w:t xml:space="preserve">Use a 100nF </w:t>
-      </w:r>
-      <w:r>
-        <w:t>(</w:t>
+        <w:t xml:space="preserve">Use </w:t>
       </w:r>
       <w:r>
         <w:rPr>
           <w:highlight w:val="yellow"/>
         </w:rPr>
-        <w:t xml:space="preserve">0.1µF) </w:t>
-      </w:r>
-      <w:r>
-        <w:rPr>
-          <w:highlight w:val="yellow"/>
-        </w:rPr>
-        <w:t>bypass capacitor on</w:t>
-      </w:r>
-      <w:r>
-        <w:rPr>
-          <w:highlight w:val="yellow"/>
-        </w:rPr>
-        <w:t xml:space="preserve"> both</w:t>
-      </w:r>
-      <w:r>
-        <w:rPr>
-          <w:highlight w:val="yellow"/>
-        </w:rPr>
-        <w:t xml:space="preserve"> VCCA and VCCB</w:t>
-      </w:r>
-      <w:r>
-        <w:rPr>
-          <w:highlight w:val="yellow"/>
-        </w:rPr>
-        <w:t xml:space="preserve"> lines</w:t>
-      </w:r>
-      <w:r>
-        <w:t xml:space="preserve">. </w:t>
+        <w:t>10k ohm pull-ups on both sides of the logic level chip</w:t>
+      </w:r>
+      <w:r>
+        <w:t>, so you should have 4 pull-ups in total hanging off the SDA and SCL inputs and outputs. The pull-ups should be attached to the appropriate voltage (3.3-5V on the B-side, 1.8V on the A-side).</w:t>
       </w:r>
     </w:p>
     <w:p>
@@ -665,6 +605,54 @@
         </w:numPr>
       </w:pPr>
       <w:r>
+        <w:t xml:space="preserve">Use a 100nF </w:t>
+      </w:r>
+      <w:r>
+        <w:t>(</w:t>
+      </w:r>
+      <w:r>
+        <w:rPr>
+          <w:highlight w:val="yellow"/>
+        </w:rPr>
+        <w:t xml:space="preserve">0.1µF) </w:t>
+      </w:r>
+      <w:r>
+        <w:rPr>
+          <w:highlight w:val="yellow"/>
+        </w:rPr>
+        <w:t>bypass capacitor on</w:t>
+      </w:r>
+      <w:r>
+        <w:rPr>
+          <w:highlight w:val="yellow"/>
+        </w:rPr>
+        <w:t xml:space="preserve"> both</w:t>
+      </w:r>
+      <w:r>
+        <w:rPr>
+          <w:highlight w:val="yellow"/>
+        </w:rPr>
+        <w:t xml:space="preserve"> VCCA and VCCB</w:t>
+      </w:r>
+      <w:r>
+        <w:rPr>
+          <w:highlight w:val="yellow"/>
+        </w:rPr>
+        <w:t xml:space="preserve"> lines</w:t>
+      </w:r>
+      <w:r>
+        <w:t xml:space="preserve">. </w:t>
+      </w:r>
+    </w:p>
+    <w:p>
+      <w:pPr>
+        <w:pStyle w:val="ListParagraph"/>
+        <w:numPr>
+          <w:ilvl w:val="0"/>
+          <w:numId w:val="2"/>
+        </w:numPr>
+      </w:pPr>
+      <w:r>
         <w:t>8-VSSOP package</w:t>
       </w:r>
       <w:r>
@@ -824,10 +812,10 @@
           <w:noProof/>
         </w:rPr>
         <w:drawing>
-          <wp:inline distT="0" distB="0" distL="0" distR="0" wp14:anchorId="6F6B6049" wp14:editId="20F675C8">
-            <wp:extent cx="3943350" cy="4630908"/>
+          <wp:inline distT="0" distB="0" distL="0" distR="0" wp14:anchorId="5AF8E5CC" wp14:editId="62896A3A">
+            <wp:extent cx="5188688" cy="3719772"/>
             <wp:effectExtent l="0" t="0" r="0" b="0"/>
-            <wp:docPr id="4" name="Picture 4"/>
+            <wp:docPr id="5" name="Picture 5" descr="D:\Dropbox\Hardware_projects\MusselHeartRate\pics\HeartRate_RevB_prototype_breadboard_201805.jpg"/>
             <wp:cNvGraphicFramePr>
               <a:graphicFrameLocks xmlns:a="http://schemas.openxmlformats.org/drawingml/2006/main" noChangeAspect="1"/>
             </wp:cNvGraphicFramePr>
@@ -835,23 +823,36 @@
               <a:graphicData uri="http://schemas.openxmlformats.org/drawingml/2006/picture">
                 <pic:pic xmlns:pic="http://schemas.openxmlformats.org/drawingml/2006/picture">
                   <pic:nvPicPr>
-                    <pic:cNvPr id="1" name=""/>
-                    <pic:cNvPicPr/>
+                    <pic:cNvPr id="0" name="Picture 1" descr="D:\Dropbox\Hardware_projects\MusselHeartRate\pics\HeartRate_RevB_prototype_breadboard_201805.jpg"/>
+                    <pic:cNvPicPr>
+                      <a:picLocks noChangeAspect="1" noChangeArrowheads="1"/>
+                    </pic:cNvPicPr>
                   </pic:nvPicPr>
                   <pic:blipFill>
-                    <a:blip r:embed="rId6"/>
+                    <a:blip r:embed="rId6" cstate="print">
+                      <a:extLst>
+                        <a:ext uri="{28A0092B-C50C-407E-A947-70E740481C1C}">
+                          <a14:useLocalDpi xmlns:a14="http://schemas.microsoft.com/office/drawing/2010/main" val="0"/>
+                        </a:ext>
+                      </a:extLst>
+                    </a:blip>
+                    <a:srcRect/>
                     <a:stretch>
                       <a:fillRect/>
                     </a:stretch>
                   </pic:blipFill>
-                  <pic:spPr>
+                  <pic:spPr bwMode="auto">
                     <a:xfrm>
                       <a:off x="0" y="0"/>
-                      <a:ext cx="3947389" cy="4635651"/>
+                      <a:ext cx="5190421" cy="3721014"/>
                     </a:xfrm>
                     <a:prstGeom prst="rect">
                       <a:avLst/>
                     </a:prstGeom>
+                    <a:noFill/>
+                    <a:ln>
+                      <a:noFill/>
+                    </a:ln>
                   </pic:spPr>
                 </pic:pic>
               </a:graphicData>
@@ -867,16 +868,64 @@
       <w:r>
         <w:t xml:space="preserve">Figure </w:t>
       </w:r>
-      <w:fldSimple w:instr=" SEQ Figure \* ARABIC ">
+      <w:r>
+        <w:fldChar w:fldCharType="begin"/>
+      </w:r>
+      <w:r>
+        <w:instrText xml:space="preserve"> SEQ Figure \* ARABIC </w:instrText>
+      </w:r>
+      <w:r>
+        <w:fldChar w:fldCharType="separate"/>
+      </w:r>
+      <w:r>
+        <w:rPr>
+          <w:noProof/>
+        </w:rPr>
+        <w:t>1</w:t>
+      </w:r>
+      <w:r>
+        <w:rPr>
+          <w:noProof/>
+        </w:rPr>
+        <w:fldChar w:fldCharType="end"/>
+      </w:r>
+      <w:r>
+        <w:t xml:space="preserve">. Prototype setup with Teensy 3.5 and </w:t>
+      </w:r>
+      <w:proofErr w:type="spellStart"/>
+      <w:r>
+        <w:t>RevB</w:t>
+      </w:r>
+      <w:proofErr w:type="spellEnd"/>
+      <w:r>
+        <w:t xml:space="preserve"> heart rate sensor using MAX30105 chip. 2018-05-22. This setup </w:t>
+      </w:r>
+      <w:proofErr w:type="gramStart"/>
+      <w:r>
+        <w:t>successfully  senses</w:t>
+      </w:r>
+      <w:proofErr w:type="gramEnd"/>
+      <w:r>
+        <w:t xml:space="preserve"> pulse on a finger and plots the raw readings to the Arduino Serial Plotter using the </w:t>
+      </w:r>
+      <w:proofErr w:type="spellStart"/>
+      <w:r>
+        <w:t>Sparkfun</w:t>
+      </w:r>
+      <w:proofErr w:type="spellEnd"/>
+      <w:r>
+        <w:t xml:space="preserve"> library </w:t>
+      </w:r>
+      <w:hyperlink r:id="rId7" w:history="1">
         <w:r>
           <w:rPr>
-            <w:noProof/>
+            <w:rStyle w:val="Hyperlink"/>
           </w:rPr>
-          <w:t>1</w:t>
+          <w:t>https://github.com/sparkfun/SparkFun_MAX3010x_Sensor_Library example sketch Example4_HeartBeat_Plotter.ino</w:t>
         </w:r>
-      </w:fldSimple>
-      <w:r>
-        <w:t xml:space="preserve">. Footprint for SC70-5 package used in the voltage regulator MIC5365. </w:t>
+      </w:hyperlink>
+      <w:r>
+        <w:t>.</w:t>
       </w:r>
     </w:p>
     <w:p>
@@ -889,10 +938,10 @@
         </w:rPr>
         <w:lastRenderedPageBreak/>
         <w:drawing>
-          <wp:inline distT="0" distB="0" distL="0" distR="0" wp14:anchorId="1721C61B" wp14:editId="2ADAE92B">
-            <wp:extent cx="5435600" cy="3711422"/>
-            <wp:effectExtent l="0" t="0" r="0" b="3810"/>
-            <wp:docPr id="2" name="Picture 2"/>
+          <wp:inline distT="0" distB="0" distL="0" distR="0" wp14:anchorId="5EBD0C18" wp14:editId="16D9B31F">
+            <wp:extent cx="5943600" cy="3971925"/>
+            <wp:effectExtent l="0" t="0" r="0" b="9525"/>
+            <wp:docPr id="6" name="Picture 6" descr="C:\Users\010787179\Dropbox\Hardware_projects\MusselHeartRate\pics\Mussel_test2_20180522.png"/>
             <wp:cNvGraphicFramePr>
               <a:graphicFrameLocks xmlns:a="http://schemas.openxmlformats.org/drawingml/2006/main" noChangeAspect="1"/>
             </wp:cNvGraphicFramePr>
@@ -900,23 +949,36 @@
               <a:graphicData uri="http://schemas.openxmlformats.org/drawingml/2006/picture">
                 <pic:pic xmlns:pic="http://schemas.openxmlformats.org/drawingml/2006/picture">
                   <pic:nvPicPr>
-                    <pic:cNvPr id="1" name=""/>
-                    <pic:cNvPicPr/>
+                    <pic:cNvPr id="0" name="Picture 1" descr="C:\Users\010787179\Dropbox\Hardware_projects\MusselHeartRate\pics\Mussel_test2_20180522.png"/>
+                    <pic:cNvPicPr>
+                      <a:picLocks noChangeAspect="1" noChangeArrowheads="1"/>
+                    </pic:cNvPicPr>
                   </pic:nvPicPr>
                   <pic:blipFill>
-                    <a:blip r:embed="rId7"/>
+                    <a:blip r:embed="rId8">
+                      <a:extLst>
+                        <a:ext uri="{28A0092B-C50C-407E-A947-70E740481C1C}">
+                          <a14:useLocalDpi xmlns:a14="http://schemas.microsoft.com/office/drawing/2010/main" val="0"/>
+                        </a:ext>
+                      </a:extLst>
+                    </a:blip>
+                    <a:srcRect/>
                     <a:stretch>
                       <a:fillRect/>
                     </a:stretch>
                   </pic:blipFill>
-                  <pic:spPr>
+                  <pic:spPr bwMode="auto">
                     <a:xfrm>
                       <a:off x="0" y="0"/>
-                      <a:ext cx="5441054" cy="3715146"/>
+                      <a:ext cx="5943600" cy="3971925"/>
                     </a:xfrm>
                     <a:prstGeom prst="rect">
                       <a:avLst/>
                     </a:prstGeom>
+                    <a:noFill/>
+                    <a:ln>
+                      <a:noFill/>
+                    </a:ln>
                   </pic:spPr>
                 </pic:pic>
               </a:graphicData>
@@ -928,147 +990,103 @@
     <w:p>
       <w:pPr>
         <w:pStyle w:val="Caption"/>
-      </w:pPr>
-      <w:r>
+        <w:rPr>
+          <w:sz w:val="22"/>
+        </w:rPr>
+      </w:pPr>
+      <w:r>
+        <w:rPr>
+          <w:sz w:val="22"/>
+        </w:rPr>
         <w:t xml:space="preserve">Figure </w:t>
       </w:r>
       <w:r>
+        <w:rPr>
+          <w:sz w:val="22"/>
+        </w:rPr>
         <w:fldChar w:fldCharType="begin"/>
       </w:r>
       <w:r>
+        <w:rPr>
+          <w:sz w:val="22"/>
+        </w:rPr>
         <w:instrText xml:space="preserve"> SEQ Figure \* ARABIC </w:instrText>
       </w:r>
       <w:r>
+        <w:rPr>
+          <w:sz w:val="22"/>
+        </w:rPr>
         <w:fldChar w:fldCharType="separate"/>
       </w:r>
       <w:r>
         <w:rPr>
           <w:noProof/>
+          <w:sz w:val="22"/>
         </w:rPr>
         <w:t>2</w:t>
       </w:r>
       <w:r>
         <w:rPr>
-          <w:noProof/>
+          <w:sz w:val="22"/>
         </w:rPr>
         <w:fldChar w:fldCharType="end"/>
       </w:r>
       <w:r>
-        <w:t>. MAX30102 heart rate sensor application circuit. Note the capacitors on both V</w:t>
-      </w:r>
-      <w:r>
-        <w:rPr>
-          <w:vertAlign w:val="subscript"/>
-        </w:rPr>
-        <w:t>LED+</w:t>
-      </w:r>
-      <w:r>
-        <w:t xml:space="preserve"> and V</w:t>
-      </w:r>
-      <w:r>
-        <w:rPr>
-          <w:vertAlign w:val="subscript"/>
-        </w:rPr>
-        <w:t>DD</w:t>
-      </w:r>
-      <w:r>
-        <w:t xml:space="preserve">. </w:t>
-      </w:r>
-    </w:p>
-    <w:p>
-      <w:pPr>
-        <w:keepNext/>
-      </w:pPr>
-      <w:r>
-        <w:rPr>
-          <w:noProof/>
-        </w:rPr>
-        <w:drawing>
-          <wp:inline distT="0" distB="0" distL="0" distR="0" wp14:anchorId="6AE87550" wp14:editId="18D40B28">
-            <wp:extent cx="5130800" cy="3396962"/>
-            <wp:effectExtent l="0" t="0" r="0" b="0"/>
-            <wp:docPr id="1" name="Picture 1"/>
-            <wp:cNvGraphicFramePr>
-              <a:graphicFrameLocks xmlns:a="http://schemas.openxmlformats.org/drawingml/2006/main" noChangeAspect="1"/>
-            </wp:cNvGraphicFramePr>
-            <a:graphic xmlns:a="http://schemas.openxmlformats.org/drawingml/2006/main">
-              <a:graphicData uri="http://schemas.openxmlformats.org/drawingml/2006/picture">
-                <pic:pic xmlns:pic="http://schemas.openxmlformats.org/drawingml/2006/picture">
-                  <pic:nvPicPr>
-                    <pic:cNvPr id="1" name=""/>
-                    <pic:cNvPicPr/>
-                  </pic:nvPicPr>
-                  <pic:blipFill>
-                    <a:blip r:embed="rId8"/>
-                    <a:stretch>
-                      <a:fillRect/>
-                    </a:stretch>
-                  </pic:blipFill>
-                  <pic:spPr>
-                    <a:xfrm>
-                      <a:off x="0" y="0"/>
-                      <a:ext cx="5133111" cy="3398492"/>
-                    </a:xfrm>
-                    <a:prstGeom prst="rect">
-                      <a:avLst/>
-                    </a:prstGeom>
-                  </pic:spPr>
-                </pic:pic>
-              </a:graphicData>
-            </a:graphic>
-          </wp:inline>
-        </w:drawing>
-      </w:r>
-    </w:p>
-    <w:p>
-      <w:pPr>
-        <w:pStyle w:val="Caption"/>
-      </w:pPr>
-      <w:r>
-        <w:t xml:space="preserve">Figure </w:t>
-      </w:r>
-      <w:r>
-        <w:fldChar w:fldCharType="begin"/>
-      </w:r>
-      <w:r>
-        <w:instrText xml:space="preserve"> SEQ Figure \* ARABIC </w:instrText>
-      </w:r>
-      <w:r>
-        <w:fldChar w:fldCharType="separate"/>
-      </w:r>
-      <w:r>
-        <w:rPr>
-          <w:noProof/>
-        </w:rPr>
-        <w:t>3</w:t>
-      </w:r>
-      <w:r>
-        <w:rPr>
-          <w:noProof/>
-        </w:rPr>
-        <w:fldChar w:fldCharType="end"/>
-      </w:r>
-      <w:r>
-        <w:t>. MAX30101 heart rate sensor application circuit, with the green LED that MAX30102 doesn’t have. Note the capacitors on V</w:t>
-      </w:r>
-      <w:r>
-        <w:rPr>
-          <w:vertAlign w:val="subscript"/>
-        </w:rPr>
-        <w:t>LED+</w:t>
-      </w:r>
-      <w:r>
-        <w:t xml:space="preserve"> and V</w:t>
-      </w:r>
-      <w:r>
-        <w:rPr>
-          <w:vertAlign w:val="subscript"/>
-        </w:rPr>
-        <w:t>DD</w:t>
-      </w:r>
-      <w:r>
-        <w:t xml:space="preserve">. </w:t>
-      </w:r>
+        <w:rPr>
+          <w:sz w:val="22"/>
+        </w:rPr>
+        <w:t xml:space="preserve">. Probably heart rate signal from a </w:t>
+      </w:r>
+      <w:proofErr w:type="spellStart"/>
+      <w:r>
+        <w:rPr>
+          <w:sz w:val="22"/>
+        </w:rPr>
+        <w:t>Mytilus</w:t>
+      </w:r>
+      <w:proofErr w:type="spellEnd"/>
+      <w:r>
+        <w:rPr>
+          <w:sz w:val="22"/>
+        </w:rPr>
+        <w:t xml:space="preserve"> </w:t>
+      </w:r>
+      <w:proofErr w:type="spellStart"/>
+      <w:r>
+        <w:rPr>
+          <w:sz w:val="22"/>
+        </w:rPr>
+        <w:t>californianus</w:t>
+      </w:r>
+      <w:proofErr w:type="spellEnd"/>
+      <w:r>
+        <w:rPr>
+          <w:sz w:val="22"/>
+        </w:rPr>
+        <w:t xml:space="preserve"> mussel</w:t>
+      </w:r>
+      <w:r>
+        <w:rPr>
+          <w:sz w:val="22"/>
+        </w:rPr>
+        <w:t xml:space="preserve">, using MAX30105 sensor attached to exterior of shell using </w:t>
+      </w:r>
+      <w:proofErr w:type="spellStart"/>
+      <w:r>
+        <w:rPr>
+          <w:sz w:val="22"/>
+        </w:rPr>
+        <w:t>Blu</w:t>
+      </w:r>
+      <w:proofErr w:type="spellEnd"/>
+      <w:r>
+        <w:rPr>
+          <w:sz w:val="22"/>
+        </w:rPr>
+        <w:t xml:space="preserve">-Tack. </w:t>
+      </w:r>
+      <w:bookmarkStart w:id="0" w:name="_GoBack"/>
+      <w:bookmarkEnd w:id="0"/>
     </w:p>
     <w:p>
       <w:pPr>
@@ -1080,10 +1098,10 @@
         </w:rPr>
         <w:lastRenderedPageBreak/>
         <w:drawing>
-          <wp:inline distT="0" distB="0" distL="0" distR="0" wp14:anchorId="3AD57B1C" wp14:editId="4845B761">
-            <wp:extent cx="5943600" cy="5079365"/>
-            <wp:effectExtent l="0" t="0" r="0" b="6985"/>
-            <wp:docPr id="3" name="Picture 3"/>
+          <wp:inline distT="0" distB="0" distL="0" distR="0" wp14:anchorId="6F6B6049" wp14:editId="20F675C8">
+            <wp:extent cx="3943350" cy="4630908"/>
+            <wp:effectExtent l="0" t="0" r="0" b="0"/>
+            <wp:docPr id="4" name="Picture 4"/>
             <wp:cNvGraphicFramePr>
               <a:graphicFrameLocks xmlns:a="http://schemas.openxmlformats.org/drawingml/2006/main" noChangeAspect="1"/>
             </wp:cNvGraphicFramePr>
@@ -1103,6 +1121,262 @@
                   <pic:spPr>
                     <a:xfrm>
                       <a:off x="0" y="0"/>
+                      <a:ext cx="3947389" cy="4635651"/>
+                    </a:xfrm>
+                    <a:prstGeom prst="rect">
+                      <a:avLst/>
+                    </a:prstGeom>
+                  </pic:spPr>
+                </pic:pic>
+              </a:graphicData>
+            </a:graphic>
+          </wp:inline>
+        </w:drawing>
+      </w:r>
+    </w:p>
+    <w:p>
+      <w:pPr>
+        <w:pStyle w:val="Caption"/>
+      </w:pPr>
+      <w:r>
+        <w:t xml:space="preserve">Figure </w:t>
+      </w:r>
+      <w:fldSimple w:instr=" SEQ Figure \* ARABIC ">
+        <w:r>
+          <w:rPr>
+            <w:noProof/>
+          </w:rPr>
+          <w:t>3</w:t>
+        </w:r>
+      </w:fldSimple>
+      <w:r>
+        <w:t xml:space="preserve">. Footprint for SC70-5 package used in the voltage regulator MIC5365. </w:t>
+      </w:r>
+    </w:p>
+    <w:p>
+      <w:pPr>
+        <w:keepNext/>
+      </w:pPr>
+      <w:r>
+        <w:rPr>
+          <w:noProof/>
+        </w:rPr>
+        <w:lastRenderedPageBreak/>
+        <w:drawing>
+          <wp:inline distT="0" distB="0" distL="0" distR="0" wp14:anchorId="1721C61B" wp14:editId="2ADAE92B">
+            <wp:extent cx="5435600" cy="3711422"/>
+            <wp:effectExtent l="0" t="0" r="0" b="3810"/>
+            <wp:docPr id="2" name="Picture 2"/>
+            <wp:cNvGraphicFramePr>
+              <a:graphicFrameLocks xmlns:a="http://schemas.openxmlformats.org/drawingml/2006/main" noChangeAspect="1"/>
+            </wp:cNvGraphicFramePr>
+            <a:graphic xmlns:a="http://schemas.openxmlformats.org/drawingml/2006/main">
+              <a:graphicData uri="http://schemas.openxmlformats.org/drawingml/2006/picture">
+                <pic:pic xmlns:pic="http://schemas.openxmlformats.org/drawingml/2006/picture">
+                  <pic:nvPicPr>
+                    <pic:cNvPr id="1" name=""/>
+                    <pic:cNvPicPr/>
+                  </pic:nvPicPr>
+                  <pic:blipFill>
+                    <a:blip r:embed="rId10"/>
+                    <a:stretch>
+                      <a:fillRect/>
+                    </a:stretch>
+                  </pic:blipFill>
+                  <pic:spPr>
+                    <a:xfrm>
+                      <a:off x="0" y="0"/>
+                      <a:ext cx="5441054" cy="3715146"/>
+                    </a:xfrm>
+                    <a:prstGeom prst="rect">
+                      <a:avLst/>
+                    </a:prstGeom>
+                  </pic:spPr>
+                </pic:pic>
+              </a:graphicData>
+            </a:graphic>
+          </wp:inline>
+        </w:drawing>
+      </w:r>
+    </w:p>
+    <w:p>
+      <w:pPr>
+        <w:pStyle w:val="Caption"/>
+      </w:pPr>
+      <w:r>
+        <w:t xml:space="preserve">Figure </w:t>
+      </w:r>
+      <w:r>
+        <w:fldChar w:fldCharType="begin"/>
+      </w:r>
+      <w:r>
+        <w:instrText xml:space="preserve"> SEQ Figure \* ARABIC </w:instrText>
+      </w:r>
+      <w:r>
+        <w:fldChar w:fldCharType="separate"/>
+      </w:r>
+      <w:r>
+        <w:rPr>
+          <w:noProof/>
+        </w:rPr>
+        <w:t>4</w:t>
+      </w:r>
+      <w:r>
+        <w:rPr>
+          <w:noProof/>
+        </w:rPr>
+        <w:fldChar w:fldCharType="end"/>
+      </w:r>
+      <w:r>
+        <w:t>. MAX30102 heart rate sensor application circuit. Note the capacitors on both V</w:t>
+      </w:r>
+      <w:r>
+        <w:rPr>
+          <w:vertAlign w:val="subscript"/>
+        </w:rPr>
+        <w:t>LED+</w:t>
+      </w:r>
+      <w:r>
+        <w:t xml:space="preserve"> and V</w:t>
+      </w:r>
+      <w:r>
+        <w:rPr>
+          <w:vertAlign w:val="subscript"/>
+        </w:rPr>
+        <w:t>DD</w:t>
+      </w:r>
+      <w:r>
+        <w:t xml:space="preserve">. </w:t>
+      </w:r>
+    </w:p>
+    <w:p>
+      <w:pPr>
+        <w:keepNext/>
+      </w:pPr>
+      <w:r>
+        <w:rPr>
+          <w:noProof/>
+        </w:rPr>
+        <w:drawing>
+          <wp:inline distT="0" distB="0" distL="0" distR="0" wp14:anchorId="6AE87550" wp14:editId="18D40B28">
+            <wp:extent cx="5130800" cy="3396962"/>
+            <wp:effectExtent l="0" t="0" r="0" b="0"/>
+            <wp:docPr id="1" name="Picture 1"/>
+            <wp:cNvGraphicFramePr>
+              <a:graphicFrameLocks xmlns:a="http://schemas.openxmlformats.org/drawingml/2006/main" noChangeAspect="1"/>
+            </wp:cNvGraphicFramePr>
+            <a:graphic xmlns:a="http://schemas.openxmlformats.org/drawingml/2006/main">
+              <a:graphicData uri="http://schemas.openxmlformats.org/drawingml/2006/picture">
+                <pic:pic xmlns:pic="http://schemas.openxmlformats.org/drawingml/2006/picture">
+                  <pic:nvPicPr>
+                    <pic:cNvPr id="1" name=""/>
+                    <pic:cNvPicPr/>
+                  </pic:nvPicPr>
+                  <pic:blipFill>
+                    <a:blip r:embed="rId11"/>
+                    <a:stretch>
+                      <a:fillRect/>
+                    </a:stretch>
+                  </pic:blipFill>
+                  <pic:spPr>
+                    <a:xfrm>
+                      <a:off x="0" y="0"/>
+                      <a:ext cx="5133111" cy="3398492"/>
+                    </a:xfrm>
+                    <a:prstGeom prst="rect">
+                      <a:avLst/>
+                    </a:prstGeom>
+                  </pic:spPr>
+                </pic:pic>
+              </a:graphicData>
+            </a:graphic>
+          </wp:inline>
+        </w:drawing>
+      </w:r>
+    </w:p>
+    <w:p>
+      <w:pPr>
+        <w:pStyle w:val="Caption"/>
+      </w:pPr>
+      <w:r>
+        <w:t xml:space="preserve">Figure </w:t>
+      </w:r>
+      <w:r>
+        <w:fldChar w:fldCharType="begin"/>
+      </w:r>
+      <w:r>
+        <w:instrText xml:space="preserve"> SEQ Figure \* ARABIC </w:instrText>
+      </w:r>
+      <w:r>
+        <w:fldChar w:fldCharType="separate"/>
+      </w:r>
+      <w:r>
+        <w:rPr>
+          <w:noProof/>
+        </w:rPr>
+        <w:t>5</w:t>
+      </w:r>
+      <w:r>
+        <w:rPr>
+          <w:noProof/>
+        </w:rPr>
+        <w:fldChar w:fldCharType="end"/>
+      </w:r>
+      <w:r>
+        <w:t>. MAX30101 heart rate sensor application circuit, with the green LED that MAX30102 doesn’t have. Note the capacitors on V</w:t>
+      </w:r>
+      <w:r>
+        <w:rPr>
+          <w:vertAlign w:val="subscript"/>
+        </w:rPr>
+        <w:t>LED+</w:t>
+      </w:r>
+      <w:r>
+        <w:t xml:space="preserve"> and V</w:t>
+      </w:r>
+      <w:r>
+        <w:rPr>
+          <w:vertAlign w:val="subscript"/>
+        </w:rPr>
+        <w:t>DD</w:t>
+      </w:r>
+      <w:r>
+        <w:t xml:space="preserve">. </w:t>
+      </w:r>
+    </w:p>
+    <w:p>
+      <w:pPr>
+        <w:keepNext/>
+      </w:pPr>
+      <w:r>
+        <w:rPr>
+          <w:noProof/>
+        </w:rPr>
+        <w:lastRenderedPageBreak/>
+        <w:drawing>
+          <wp:inline distT="0" distB="0" distL="0" distR="0" wp14:anchorId="3AD57B1C" wp14:editId="4845B761">
+            <wp:extent cx="5943600" cy="5079365"/>
+            <wp:effectExtent l="0" t="0" r="0" b="6985"/>
+            <wp:docPr id="3" name="Picture 3"/>
+            <wp:cNvGraphicFramePr>
+              <a:graphicFrameLocks xmlns:a="http://schemas.openxmlformats.org/drawingml/2006/main" noChangeAspect="1"/>
+            </wp:cNvGraphicFramePr>
+            <a:graphic xmlns:a="http://schemas.openxmlformats.org/drawingml/2006/main">
+              <a:graphicData uri="http://schemas.openxmlformats.org/drawingml/2006/picture">
+                <pic:pic xmlns:pic="http://schemas.openxmlformats.org/drawingml/2006/picture">
+                  <pic:nvPicPr>
+                    <pic:cNvPr id="1" name=""/>
+                    <pic:cNvPicPr/>
+                  </pic:nvPicPr>
+                  <pic:blipFill>
+                    <a:blip r:embed="rId12"/>
+                    <a:stretch>
+                      <a:fillRect/>
+                    </a:stretch>
+                  </pic:blipFill>
+                  <pic:spPr>
+                    <a:xfrm>
+                      <a:off x="0" y="0"/>
                       <a:ext cx="5943600" cy="5079365"/>
                     </a:xfrm>
                     <a:prstGeom prst="rect">
@@ -1131,7 +1405,7 @@
           <w:rPr>
             <w:noProof/>
           </w:rPr>
-          <w:t>4</w:t>
+          <w:t>6</w:t>
         </w:r>
       </w:fldSimple>
       <w:r>
@@ -1209,7 +1483,7 @@
 </file>
 
 <file path=word/numbering.xml><?xml version="1.0" encoding="utf-8"?>
-<w:numbering xmlns:wpc="http://schemas.microsoft.com/office/word/2010/wordprocessingCanvas" xmlns:cx="http://schemas.microsoft.com/office/drawing/2014/chartex" xmlns:cx1="http://schemas.microsoft.com/office/drawing/2015/9/8/chartex" xmlns:cx2="http://schemas.microsoft.com/office/drawing/2015/10/21/chartex" xmlns:cx3="http://schemas.microsoft.com/office/drawing/2016/5/9/chartex" xmlns:cx4="http://schemas.microsoft.com/office/drawing/2016/5/10/chartex" xmlns:cx5="http://schemas.microsoft.com/office/drawing/2016/5/11/chartex" xmlns:cx6="http://schemas.microsoft.com/office/drawing/2016/5/12/chartex" xmlns:cx7="http://schemas.microsoft.com/office/drawing/2016/5/13/chartex" xmlns:cx8="http://schemas.microsoft.com/office/drawing/2016/5/14/chartex" xmlns:mc="http://schemas.openxmlformats.org/markup-compatibility/2006" xmlns:aink="http://schemas.microsoft.com/office/drawing/2016/ink" xmlns:am3d="http://schemas.microsoft.com/office/drawing/2017/model3d" xmlns:o="urn:schemas-microsoft-com:office:office" xmlns:r="http://schemas.openxmlformats.org/officeDocument/2006/relationships" xmlns:m="http://schemas.openxmlformats.org/officeDocument/2006/math" xmlns:v="urn:schemas-microsoft-com:vml" xmlns:wp14="http://schemas.microsoft.com/office/word/2010/wordprocessingDrawing" xmlns:wp="http://schemas.openxmlformats.org/drawingml/2006/wordprocessingDrawing" xmlns:w10="urn:schemas-microsoft-com:office:word" xmlns:w="http://schemas.openxmlformats.org/wordprocessingml/2006/main" xmlns:w14="http://schemas.microsoft.com/office/word/2010/wordml" xmlns:w15="http://schemas.microsoft.com/office/word/2012/wordml" xmlns:w16cid="http://schemas.microsoft.com/office/word/2016/wordml/cid" xmlns:w16se="http://schemas.microsoft.com/office/word/2015/wordml/symex" xmlns:wpg="http://schemas.microsoft.com/office/word/2010/wordprocessingGroup" xmlns:wpi="http://schemas.microsoft.com/office/word/2010/wordprocessingInk" xmlns:wne="http://schemas.microsoft.com/office/word/2006/wordml" xmlns:wps="http://schemas.microsoft.com/office/word/2010/wordprocessingShape" mc:Ignorable="w14 w15 w16se w16cid wp14">
+<w:numbering xmlns:wpc="http://schemas.microsoft.com/office/word/2010/wordprocessingCanvas" xmlns:mc="http://schemas.openxmlformats.org/markup-compatibility/2006" xmlns:o="urn:schemas-microsoft-com:office:office" xmlns:r="http://schemas.openxmlformats.org/officeDocument/2006/relationships" xmlns:m="http://schemas.openxmlformats.org/officeDocument/2006/math" xmlns:v="urn:schemas-microsoft-com:vml" xmlns:wp14="http://schemas.microsoft.com/office/word/2010/wordprocessingDrawing" xmlns:wp="http://schemas.openxmlformats.org/drawingml/2006/wordprocessingDrawing" xmlns:w10="urn:schemas-microsoft-com:office:word" xmlns:w="http://schemas.openxmlformats.org/wordprocessingml/2006/main" xmlns:w14="http://schemas.microsoft.com/office/word/2010/wordml" xmlns:w15="http://schemas.microsoft.com/office/word/2012/wordml" xmlns:wpg="http://schemas.microsoft.com/office/word/2010/wordprocessingGroup" xmlns:wpi="http://schemas.microsoft.com/office/word/2010/wordprocessingInk" xmlns:wne="http://schemas.microsoft.com/office/word/2006/wordml" xmlns:wps="http://schemas.microsoft.com/office/word/2010/wordprocessingShape" mc:Ignorable="w14 w15 wp14">
   <w:abstractNum w:abstractNumId="0" w15:restartNumberingAfterBreak="0">
     <w:nsid w:val="03270B69"/>
     <w:multiLevelType w:val="hybridMultilevel"/>
@@ -2026,7 +2300,7 @@
 </file>
 
 <file path=word/styles.xml><?xml version="1.0" encoding="utf-8"?>
-<w:styles xmlns:mc="http://schemas.openxmlformats.org/markup-compatibility/2006" xmlns:r="http://schemas.openxmlformats.org/officeDocument/2006/relationships" xmlns:w="http://schemas.openxmlformats.org/wordprocessingml/2006/main" xmlns:w14="http://schemas.microsoft.com/office/word/2010/wordml" xmlns:w15="http://schemas.microsoft.com/office/word/2012/wordml" xmlns:w16cid="http://schemas.microsoft.com/office/word/2016/wordml/cid" xmlns:w16se="http://schemas.microsoft.com/office/word/2015/wordml/symex" mc:Ignorable="w14 w15 w16se w16cid">
+<w:styles xmlns:mc="http://schemas.openxmlformats.org/markup-compatibility/2006" xmlns:r="http://schemas.openxmlformats.org/officeDocument/2006/relationships" xmlns:w="http://schemas.openxmlformats.org/wordprocessingml/2006/main" xmlns:w14="http://schemas.microsoft.com/office/word/2010/wordml" xmlns:w15="http://schemas.microsoft.com/office/word/2012/wordml" mc:Ignorable="w14 w15">
   <w:docDefaults>
     <w:rPrDefault>
       <w:rPr>
@@ -2042,7 +2316,7 @@
       </w:pPr>
     </w:pPrDefault>
   </w:docDefaults>
-  <w:latentStyles w:defLockedState="0" w:defUIPriority="99" w:defSemiHidden="0" w:defUnhideWhenUsed="0" w:defQFormat="0" w:count="375">
+  <w:latentStyles w:defLockedState="0" w:defUIPriority="99" w:defSemiHidden="0" w:defUnhideWhenUsed="0" w:defQFormat="0" w:count="371">
     <w:lsdException w:name="Normal" w:uiPriority="0" w:qFormat="1"/>
     <w:lsdException w:name="heading 1" w:uiPriority="9" w:qFormat="1"/>
     <w:lsdException w:name="heading 2" w:semiHidden="1" w:uiPriority="9" w:unhideWhenUsed="1" w:qFormat="1"/>
@@ -2414,10 +2688,6 @@
     <w:lsdException w:name="List Table 5 Dark Accent 6" w:uiPriority="50"/>
     <w:lsdException w:name="List Table 6 Colorful Accent 6" w:uiPriority="51"/>
     <w:lsdException w:name="List Table 7 Colorful Accent 6" w:uiPriority="52"/>
-    <w:lsdException w:name="Mention" w:semiHidden="1" w:unhideWhenUsed="1"/>
-    <w:lsdException w:name="Smart Hyperlink" w:semiHidden="1" w:unhideWhenUsed="1"/>
-    <w:lsdException w:name="Hashtag" w:semiHidden="1" w:unhideWhenUsed="1"/>
-    <w:lsdException w:name="Unresolved Mention" w:semiHidden="1" w:unhideWhenUsed="1"/>
   </w:latentStyles>
   <w:style w:type="paragraph" w:default="1" w:styleId="Normal">
     <w:name w:val="Normal"/>
@@ -2522,7 +2792,7 @@
       <w:u w:val="single"/>
     </w:rPr>
   </w:style>
-  <w:style w:type="character" w:styleId="UnresolvedMention">
+  <w:style w:type="character" w:customStyle="1" w:styleId="UnresolvedMention">
     <w:name w:val="Unresolved Mention"/>
     <w:basedOn w:val="DefaultParagraphFont"/>
     <w:uiPriority w:val="99"/>

</xml_diff>